<commit_message>
Last Work May 18, 2018
</commit_message>
<xml_diff>
--- a/Assignment-1-Theory.docx
+++ b/Assignment-1-Theory.docx
@@ -1,6 +1,6 @@
 
 <file path=word/document.xml><?xml version="1.0" encoding="utf-8"?>
-<w:document xmlns:ve="http://schemas.openxmlformats.org/markup-compatibility/2006" xmlns:o="urn:schemas-microsoft-com:office:office" xmlns:r="http://schemas.openxmlformats.org/officeDocument/2006/relationships" xmlns:m="http://schemas.openxmlformats.org/officeDocument/2006/math" xmlns:v="urn:schemas-microsoft-com:vml" xmlns:wp="http://schemas.openxmlformats.org/drawingml/2006/wordprocessingDrawing" xmlns:w10="urn:schemas-microsoft-com:office:word" xmlns:w="http://schemas.openxmlformats.org/wordprocessingml/2006/main" xmlns:wne="http://schemas.microsoft.com/office/word/2006/wordml">
+<w:document xmlns:wpc="http://schemas.microsoft.com/office/word/2010/wordprocessingCanvas" xmlns:mo="http://schemas.microsoft.com/office/mac/office/2008/main" xmlns:mc="http://schemas.openxmlformats.org/markup-compatibility/2006" xmlns:mv="urn:schemas-microsoft-com:mac:vml" xmlns:o="urn:schemas-microsoft-com:office:office" xmlns:r="http://schemas.openxmlformats.org/officeDocument/2006/relationships" xmlns:m="http://schemas.openxmlformats.org/officeDocument/2006/math" xmlns:v="urn:schemas-microsoft-com:vml" xmlns:wp14="http://schemas.microsoft.com/office/word/2010/wordprocessingDrawing" xmlns:wp="http://schemas.openxmlformats.org/drawingml/2006/wordprocessingDrawing" xmlns:w10="urn:schemas-microsoft-com:office:word" xmlns:w="http://schemas.openxmlformats.org/wordprocessingml/2006/main" xmlns:w14="http://schemas.microsoft.com/office/word/2010/wordml" xmlns:w15="http://schemas.microsoft.com/office/word/2012/wordml" xmlns:wpg="http://schemas.microsoft.com/office/word/2010/wordprocessingGroup" xmlns:wpi="http://schemas.microsoft.com/office/word/2010/wordprocessingInk" xmlns:wne="http://schemas.microsoft.com/office/word/2006/wordml" xmlns:wps="http://schemas.microsoft.com/office/word/2010/wordprocessingShape" mc:Ignorable="w14 w15 wp14 mv">
   <w:body>
     <w:p>
       <w:r>
@@ -15,19 +15,20 @@
           <w:docPartUnique/>
         </w:docPartObj>
       </w:sdtPr>
+      <w:sdtEndPr/>
       <w:sdtContent>
         <w:p>
           <w:r>
             <w:rPr>
               <w:noProof/>
             </w:rPr>
-            <w:pict>
+            <w:pict w14:anchorId="5418F305">
               <v:group id="Group 149" o:spid="_x0000_s1026" style="position:absolute;margin-left:0;margin-top:0;width:8in;height:95.7pt;z-index:251790336;mso-width-percent:941;mso-height-percent:121;mso-top-percent:23;mso-position-horizontal:center;mso-position-horizontal-relative:page;mso-position-vertical-relative:page;mso-width-percent:941;mso-height-percent:121;mso-top-percent:23" coordsize="73152,12161" o:gfxdata="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">
-                <v:shape id="Rectangle 51" o:spid="_x0000_s1027" style="position:absolute;width:73152;height:11303;visibility:visible;mso-wrap-style:square;v-text-anchor:middle" coordsize="7312660,1129665" o:gfxdata="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" path="m,l7312660,r,1129665l3619500,733425,,1091565,,xe" fillcolor="#4f81bd [3204]" stroked="f" strokeweight="2pt">
+                <v:shape id="Rectangle 51" o:spid="_x0000_s1027" style="position:absolute;width:73152;height:11303;visibility:visible;mso-wrap-style:square;v-text-anchor:middle" coordsize="7312660,1129665" o:gfxdata="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" path="m0,0l7312660,,7312660,1129665,3619500,733425,,1091565,,0xe" fillcolor="#4f81bd [3204]" stroked="f" strokeweight="2pt">
                   <v:path arrowok="t" o:connecttype="custom" o:connectlocs="0,0;7315200,0;7315200,1130373;3620757,733885;0,1092249;0,0" o:connectangles="0,0,0,0,0,0"/>
                 </v:shape>
                 <v:rect id="Rectangle 151" o:spid="_x0000_s1028" style="position:absolute;width:73152;height:12161;visibility:visible;v-text-anchor:middle" o:gfxdata="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" stroked="f" strokeweight="2pt">
-                  <v:fill r:id="rId9" o:title="" recolor="t" rotate="t" type="frame"/>
+                  <v:fill recolor="t" r:id="rId9" o:title="" rotate="t" type="frame"/>
                 </v:rect>
                 <w10:wrap anchorx="page" anchory="page"/>
               </v:group>
@@ -37,8 +38,8 @@
             <w:rPr>
               <w:noProof/>
             </w:rPr>
-            <w:pict>
-              <v:shapetype id="_x0000_t202" coordsize="21600,21600" o:spt="202" path="m,l,21600r21600,l21600,xe">
+            <w:pict w14:anchorId="5C2FFA34">
+              <v:shapetype id="_x0000_t202" coordsize="21600,21600" o:spt="202" path="m0,0l0,21600,21600,21600,21600,0xe">
                 <v:stroke joinstyle="miter"/>
                 <v:path gradientshapeok="t" o:connecttype="rect"/>
               </v:shapetype>
@@ -59,6 +60,7 @@
                         <w:dataBinding w:prefixMappings="xmlns:ns0='http://schemas.microsoft.com/office/2006/coverPageProps' " w:xpath="/ns0:CoverPageProperties[1]/ns0:Abstract[1]" w:storeItemID="{55AF091B-3C7A-41E3-B477-F2FDAA23CFDA}"/>
                         <w:text w:multiLine="1"/>
                       </w:sdtPr>
+                      <w:sdtEndPr/>
                       <w:sdtContent>
                         <w:p>
                           <w:pPr>
@@ -91,7 +93,7 @@
             <w:rPr>
               <w:noProof/>
             </w:rPr>
-            <w:pict>
+            <w:pict w14:anchorId="379E929B">
               <v:shape id="Text Box 154" o:spid="_x0000_s1033" type="#_x0000_t202" style="position:absolute;margin-left:0;margin-top:0;width:8in;height:286.5pt;z-index:251787264;visibility:visible;mso-width-percent:941;mso-height-percent:363;mso-top-percent:300;mso-position-horizontal:center;mso-position-horizontal-relative:page;mso-position-vertical-relative:page;mso-width-percent:941;mso-height-percent:363;mso-top-percent:300;v-text-anchor:bottom" o:gfxdata="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" filled="f" stroked="f" strokeweight=".5pt">
                 <v:textbox inset="126pt,0,54pt,0">
                   <w:txbxContent>
@@ -118,6 +120,7 @@
                           <w:dataBinding w:prefixMappings="xmlns:ns0='http://purl.org/dc/elements/1.1/' xmlns:ns1='http://schemas.openxmlformats.org/package/2006/metadata/core-properties' " w:xpath="/ns1:coreProperties[1]/ns0:title[1]" w:storeItemID="{6C3C8BC8-F283-45AE-878A-BAB7291924A1}"/>
                           <w:text w:multiLine="1"/>
                         </w:sdtPr>
+                        <w:sdtEndPr/>
                         <w:sdtContent>
                           <w:r>
                             <w:rPr>
@@ -145,6 +148,7 @@
                         <w:dataBinding w:prefixMappings="xmlns:ns0='http://purl.org/dc/elements/1.1/' xmlns:ns1='http://schemas.openxmlformats.org/package/2006/metadata/core-properties' " w:xpath="/ns1:coreProperties[1]/ns0:subject[1]" w:storeItemID="{6C3C8BC8-F283-45AE-878A-BAB7291924A1}"/>
                         <w:text/>
                       </w:sdtPr>
+                      <w:sdtEndPr/>
                       <w:sdtContent>
                         <w:p>
                           <w:pPr>
@@ -188,7 +192,7 @@
             <w:rPr>
               <w:noProof/>
             </w:rPr>
-            <w:pict>
+            <w:pict w14:anchorId="596B057F">
               <v:shape id="Text Box 152" o:spid="_x0000_s1032" type="#_x0000_t202" style="position:absolute;margin-left:0;margin-top:641.85pt;width:8in;height:1in;z-index:251788288;visibility:visible;mso-width-percent:941;mso-height-percent:92;mso-position-horizontal:center;mso-position-horizontal-relative:margin;mso-position-vertical-relative:page;mso-width-percent:941;mso-height-percent:92;v-text-anchor:bottom" o:gfxdata="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" filled="f" stroked="f" strokeweight=".5pt">
                 <v:textbox inset="126pt,0,54pt,0">
                   <w:txbxContent>
@@ -218,6 +222,7 @@
                           <w:dataBinding w:prefixMappings="xmlns:ns0='http://purl.org/dc/elements/1.1/' xmlns:ns1='http://schemas.openxmlformats.org/package/2006/metadata/core-properties' " w:xpath="/ns1:coreProperties[1]/ns0:creator[1]" w:storeItemID="{6C3C8BC8-F283-45AE-878A-BAB7291924A1}"/>
                           <w:text/>
                         </w:sdtPr>
+                        <w:sdtEndPr/>
                         <w:sdtContent>
                           <w:r>
                             <w:rPr>
@@ -251,6 +256,7 @@
                           <w:dataBinding w:prefixMappings="xmlns:ns0='http://schemas.microsoft.com/office/2006/coverPageProps' " w:xpath="/ns0:CoverPageProperties[1]/ns0:CompanyEmail[1]" w:storeItemID="{55AF091B-3C7A-41E3-B477-F2FDAA23CFDA}"/>
                           <w:text/>
                         </w:sdtPr>
+                        <w:sdtEndPr/>
                         <w:sdtContent>
                           <w:r>
                             <w:rPr>
@@ -13057,7 +13063,6 @@
         </w:rPr>
         <w:t>If you make an error submitting an assignment you must contact the instructor to clear your previous assignment submission.  If you made an error on any assignment you may request that the previous assignment submission be cleared so that you may resubmit the assignment again.  Please only submit a completed assignment.</w:t>
       </w:r>
-      <w:bookmarkStart w:id="9" w:name="_GoBack"/>
       <w:r>
         <w:rPr>
           <w:rFonts w:ascii="Arial" w:hAnsi="Arial" w:cs="Arial"/>
@@ -13067,7 +13072,6 @@
         </w:rPr>
         <w:t>Summer</w:t>
       </w:r>
-      <w:bookmarkEnd w:id="9"/>
       <w:r>
         <w:rPr>
           <w:rFonts w:ascii="Arial" w:hAnsi="Arial" w:cs="Arial"/>
@@ -13099,11 +13103,11 @@
       <w:pPr>
         <w:pStyle w:val="Heading2"/>
       </w:pPr>
-      <w:bookmarkStart w:id="10" w:name="_Toc482093653"/>
+      <w:bookmarkStart w:id="9" w:name="_Toc482093653"/>
       <w:r>
         <w:t>Submitting Late Assignments</w:t>
       </w:r>
-      <w:bookmarkEnd w:id="10"/>
+      <w:bookmarkEnd w:id="9"/>
     </w:p>
     <w:p>
       <w:pPr>
@@ -13227,11 +13231,11 @@
       <w:pPr>
         <w:pStyle w:val="Heading2"/>
       </w:pPr>
-      <w:bookmarkStart w:id="11" w:name="_Toc482093654"/>
+      <w:bookmarkStart w:id="10" w:name="_Toc482093654"/>
       <w:r>
         <w:t>Academic Integrity and Plagiarism</w:t>
       </w:r>
-      <w:bookmarkEnd w:id="11"/>
+      <w:bookmarkEnd w:id="10"/>
     </w:p>
     <w:p>
       <w:pPr>
@@ -13648,7 +13652,7 @@
       <w:pPr>
         <w:pStyle w:val="Heading2"/>
       </w:pPr>
-      <w:bookmarkStart w:id="12" w:name="_Toc482093655"/>
+      <w:bookmarkStart w:id="11" w:name="_Toc482093655"/>
       <w:r>
         <w:t xml:space="preserve">How to complete </w:t>
       </w:r>
@@ -13658,7 +13662,7 @@
       <w:r>
         <w:t>Questions</w:t>
       </w:r>
-      <w:bookmarkEnd w:id="12"/>
+      <w:bookmarkEnd w:id="11"/>
     </w:p>
     <w:p>
       <w:pPr>
@@ -13918,14 +13922,14 @@
       <w:pPr>
         <w:pStyle w:val="Heading1"/>
       </w:pPr>
-      <w:bookmarkStart w:id="13" w:name="_Toc482093656"/>
+      <w:bookmarkStart w:id="12" w:name="_Toc482093656"/>
       <w:r>
         <w:t>1.0</w:t>
       </w:r>
       <w:r>
         <w:t xml:space="preserve"> File Processing and Database Management Systems</w:t>
       </w:r>
-      <w:bookmarkEnd w:id="13"/>
+      <w:bookmarkEnd w:id="12"/>
     </w:p>
     <w:p>
       <w:pPr>
@@ -14118,7 +14122,7 @@
       <w:pPr>
         <w:pStyle w:val="Heading2"/>
       </w:pPr>
-      <w:bookmarkStart w:id="14" w:name="_Toc482093657"/>
+      <w:bookmarkStart w:id="13" w:name="_Toc482093657"/>
       <w:r>
         <w:t>1.1</w:t>
       </w:r>
@@ -14131,7 +14135,7 @@
       <w:r>
         <w:t>S</w:t>
       </w:r>
-      <w:bookmarkEnd w:id="14"/>
+      <w:bookmarkEnd w:id="13"/>
     </w:p>
     <w:p>
       <w:pPr>
@@ -14559,7 +14563,7 @@
       <w:pPr>
         <w:pStyle w:val="Heading2"/>
       </w:pPr>
-      <w:bookmarkStart w:id="15" w:name="_Toc482093658"/>
+      <w:bookmarkStart w:id="14" w:name="_Toc482093658"/>
       <w:r>
         <w:lastRenderedPageBreak/>
         <w:t xml:space="preserve">1.2 </w:t>
@@ -14570,7 +14574,7 @@
       <w:r>
         <w:t>VSAM Flat Files</w:t>
       </w:r>
-      <w:bookmarkEnd w:id="15"/>
+      <w:bookmarkEnd w:id="14"/>
     </w:p>
     <w:p>
       <w:pPr>
@@ -14685,7 +14689,7 @@
       <w:tblPr>
         <w:tblStyle w:val="TableGrid"/>
         <w:tblW w:w="0" w:type="auto"/>
-        <w:tblLook w:val="01E0"/>
+        <w:tblLook w:val="01E0" w:firstRow="1" w:lastRow="1" w:firstColumn="1" w:lastColumn="1" w:noHBand="0" w:noVBand="0"/>
       </w:tblPr>
       <w:tblGrid>
         <w:gridCol w:w="4021"/>
@@ -15369,7 +15373,7 @@
       <w:tblPr>
         <w:tblStyle w:val="TableGrid"/>
         <w:tblW w:w="0" w:type="auto"/>
-        <w:tblLook w:val="01E0"/>
+        <w:tblLook w:val="01E0" w:firstRow="1" w:lastRow="1" w:firstColumn="1" w:lastColumn="1" w:noHBand="0" w:noVBand="0"/>
       </w:tblPr>
       <w:tblGrid>
         <w:gridCol w:w="3934"/>
@@ -16260,11 +16264,11 @@
       <w:pPr>
         <w:pStyle w:val="Heading2"/>
       </w:pPr>
-      <w:bookmarkStart w:id="16" w:name="_Toc482093659"/>
+      <w:bookmarkStart w:id="15" w:name="_Toc482093659"/>
       <w:r>
         <w:t>1.3 Advantages and Disadvantages of a Database Management System</w:t>
       </w:r>
-      <w:bookmarkEnd w:id="16"/>
+      <w:bookmarkEnd w:id="15"/>
     </w:p>
     <w:p>
       <w:pPr>
@@ -16535,7 +16539,7 @@
       <w:pPr>
         <w:pStyle w:val="Heading3"/>
       </w:pPr>
-      <w:bookmarkStart w:id="17" w:name="_Toc482093660"/>
+      <w:bookmarkStart w:id="16" w:name="_Toc482093660"/>
       <w:r>
         <w:lastRenderedPageBreak/>
         <w:t xml:space="preserve">1.3.1 </w:t>
@@ -16546,7 +16550,7 @@
       <w:r>
         <w:t>dvantages of a DBMS</w:t>
       </w:r>
-      <w:bookmarkEnd w:id="17"/>
+      <w:bookmarkEnd w:id="16"/>
     </w:p>
     <w:p>
       <w:pPr>
@@ -16601,7 +16605,7 @@
       <w:tblPr>
         <w:tblStyle w:val="TableGrid"/>
         <w:tblW w:w="0" w:type="auto"/>
-        <w:tblLook w:val="01E0"/>
+        <w:tblLook w:val="01E0" w:firstRow="1" w:lastRow="1" w:firstColumn="1" w:lastColumn="1" w:noHBand="0" w:noVBand="0"/>
       </w:tblPr>
       <w:tblGrid>
         <w:gridCol w:w="3865"/>
@@ -17249,7 +17253,7 @@
       <w:pPr>
         <w:pStyle w:val="Heading3"/>
       </w:pPr>
-      <w:bookmarkStart w:id="18" w:name="_Toc482093661"/>
+      <w:bookmarkStart w:id="17" w:name="_Toc482093661"/>
       <w:r>
         <w:t xml:space="preserve">1.3.1 </w:t>
       </w:r>
@@ -17259,7 +17263,7 @@
       <w:r>
         <w:t>Disadvantages of a DBMS</w:t>
       </w:r>
-      <w:bookmarkEnd w:id="18"/>
+      <w:bookmarkEnd w:id="17"/>
     </w:p>
     <w:p>
       <w:pPr>
@@ -17339,7 +17343,7 @@
       <w:tblPr>
         <w:tblStyle w:val="TableGrid"/>
         <w:tblW w:w="0" w:type="auto"/>
-        <w:tblLook w:val="01E0"/>
+        <w:tblLook w:val="01E0" w:firstRow="1" w:lastRow="1" w:firstColumn="1" w:lastColumn="1" w:noHBand="0" w:noVBand="0"/>
       </w:tblPr>
       <w:tblGrid>
         <w:gridCol w:w="3940"/>
@@ -18328,7 +18332,7 @@
       <w:pPr>
         <w:pStyle w:val="Heading2"/>
       </w:pPr>
-      <w:bookmarkStart w:id="19" w:name="_Toc482093662"/>
+      <w:bookmarkStart w:id="18" w:name="_Toc482093662"/>
       <w:r>
         <w:lastRenderedPageBreak/>
         <w:t xml:space="preserve">1.4 </w:t>
@@ -18339,7 +18343,7 @@
       <w:r>
         <w:t>Database Administrators</w:t>
       </w:r>
-      <w:bookmarkEnd w:id="19"/>
+      <w:bookmarkEnd w:id="18"/>
     </w:p>
     <w:p>
       <w:pPr>
@@ -19073,7 +19077,7 @@
       <w:pPr>
         <w:pStyle w:val="Heading2"/>
       </w:pPr>
-      <w:bookmarkStart w:id="20" w:name="_Toc482093663"/>
+      <w:bookmarkStart w:id="19" w:name="_Toc482093663"/>
       <w:r>
         <w:t>1.5</w:t>
       </w:r>
@@ -19083,7 +19087,7 @@
       <w:r>
         <w:t xml:space="preserve"> Database Performance</w:t>
       </w:r>
-      <w:bookmarkEnd w:id="20"/>
+      <w:bookmarkEnd w:id="19"/>
     </w:p>
     <w:p>
       <w:pPr>
@@ -19340,7 +19344,7 @@
       <w:pPr>
         <w:pStyle w:val="Heading2"/>
       </w:pPr>
-      <w:bookmarkStart w:id="21" w:name="_Toc482093664"/>
+      <w:bookmarkStart w:id="20" w:name="_Toc482093664"/>
       <w:r>
         <w:t xml:space="preserve">1.6 </w:t>
       </w:r>
@@ -19350,7 +19354,7 @@
       <w:r>
         <w:t>Three-Tier ANSI-SPARC Database Architecture Model</w:t>
       </w:r>
-      <w:bookmarkEnd w:id="21"/>
+      <w:bookmarkEnd w:id="20"/>
     </w:p>
     <w:p>
       <w:pPr>
@@ -19391,7 +19395,7 @@
       <w:tblPr>
         <w:tblStyle w:val="TableGrid"/>
         <w:tblW w:w="0" w:type="auto"/>
-        <w:tblLook w:val="01E0"/>
+        <w:tblLook w:val="01E0" w:firstRow="1" w:lastRow="1" w:firstColumn="1" w:lastColumn="1" w:noHBand="0" w:noVBand="0"/>
       </w:tblPr>
       <w:tblGrid>
         <w:gridCol w:w="4378"/>
@@ -19723,7 +19727,7 @@
       <w:tblPr>
         <w:tblStyle w:val="TableGrid"/>
         <w:tblW w:w="0" w:type="auto"/>
-        <w:tblLook w:val="01E0"/>
+        <w:tblLook w:val="01E0" w:firstRow="1" w:lastRow="1" w:firstColumn="1" w:lastColumn="1" w:noHBand="0" w:noVBand="0"/>
       </w:tblPr>
       <w:tblGrid>
         <w:gridCol w:w="4293"/>
@@ -20157,7 +20161,7 @@
       <w:pPr>
         <w:pStyle w:val="Heading2"/>
       </w:pPr>
-      <w:bookmarkStart w:id="22" w:name="_Toc482093665"/>
+      <w:bookmarkStart w:id="21" w:name="_Toc482093665"/>
       <w:r>
         <w:t xml:space="preserve">1.7 </w:t>
       </w:r>
@@ -20167,7 +20171,7 @@
       <w:r>
         <w:t>Database Security</w:t>
       </w:r>
-      <w:bookmarkEnd w:id="22"/>
+      <w:bookmarkEnd w:id="21"/>
     </w:p>
     <w:p>
       <w:pPr>
@@ -20776,7 +20780,7 @@
       <w:pPr>
         <w:pStyle w:val="Heading2"/>
       </w:pPr>
-      <w:bookmarkStart w:id="23" w:name="_Toc482093666"/>
+      <w:bookmarkStart w:id="22" w:name="_Toc482093666"/>
       <w:r>
         <w:t>1.8</w:t>
       </w:r>
@@ -20789,7 +20793,7 @@
       <w:r>
         <w:t>Transactions and ACID</w:t>
       </w:r>
-      <w:bookmarkEnd w:id="23"/>
+      <w:bookmarkEnd w:id="22"/>
     </w:p>
     <w:p>
       <w:pPr>
@@ -21720,7 +21724,7 @@
       <w:tblPr>
         <w:tblStyle w:val="TableGrid"/>
         <w:tblW w:w="0" w:type="auto"/>
-        <w:tblLook w:val="01E0"/>
+        <w:tblLook w:val="01E0" w:firstRow="1" w:lastRow="1" w:firstColumn="1" w:lastColumn="1" w:noHBand="0" w:noVBand="0"/>
       </w:tblPr>
       <w:tblGrid>
         <w:gridCol w:w="2362"/>
@@ -22174,7 +22178,7 @@
       <w:pPr>
         <w:pStyle w:val="Heading2"/>
       </w:pPr>
-      <w:bookmarkStart w:id="24" w:name="_Toc482093667"/>
+      <w:bookmarkStart w:id="23" w:name="_Toc482093667"/>
       <w:r>
         <w:t xml:space="preserve">1.9 </w:t>
       </w:r>
@@ -22184,7 +22188,7 @@
       <w:r>
         <w:t>Entities and Attributes</w:t>
       </w:r>
-      <w:bookmarkEnd w:id="24"/>
+      <w:bookmarkEnd w:id="23"/>
     </w:p>
     <w:p>
       <w:pPr>
@@ -22669,7 +22673,7 @@
       <w:tblPr>
         <w:tblStyle w:val="TableGrid"/>
         <w:tblW w:w="10368" w:type="dxa"/>
-        <w:tblLook w:val="01E0"/>
+        <w:tblLook w:val="01E0" w:firstRow="1" w:lastRow="1" w:firstColumn="1" w:lastColumn="1" w:noHBand="0" w:noVBand="0"/>
       </w:tblPr>
       <w:tblGrid>
         <w:gridCol w:w="4428"/>
@@ -23382,7 +23386,7 @@
       <w:pPr>
         <w:pStyle w:val="Heading1"/>
       </w:pPr>
-      <w:bookmarkStart w:id="25" w:name="_Toc482093668"/>
+      <w:bookmarkStart w:id="24" w:name="_Toc482093668"/>
       <w:r>
         <w:lastRenderedPageBreak/>
         <w:t>2.0</w:t>
@@ -23390,7 +23394,7 @@
       <w:r>
         <w:t xml:space="preserve"> Data Models: Hierarchical, Network and Relational</w:t>
       </w:r>
-      <w:bookmarkEnd w:id="25"/>
+      <w:bookmarkEnd w:id="24"/>
     </w:p>
     <w:p>
       <w:pPr>
@@ -23684,7 +23688,7 @@
       <w:pPr>
         <w:pStyle w:val="Heading2"/>
       </w:pPr>
-      <w:bookmarkStart w:id="26" w:name="_Toc482093669"/>
+      <w:bookmarkStart w:id="25" w:name="_Toc482093669"/>
       <w:r>
         <w:t>2</w:t>
       </w:r>
@@ -23697,21 +23701,21 @@
       <w:r>
         <w:t>databases</w:t>
       </w:r>
+      <w:bookmarkEnd w:id="25"/>
+    </w:p>
+    <w:p/>
+    <w:p>
+      <w:pPr>
+        <w:pStyle w:val="Heading3"/>
+      </w:pPr>
+      <w:bookmarkStart w:id="26" w:name="_Toc482093670"/>
+      <w:r>
+        <w:t>2</w:t>
+      </w:r>
+      <w:r>
+        <w:t>.1.1 Introduction</w:t>
+      </w:r>
       <w:bookmarkEnd w:id="26"/>
-    </w:p>
-    <w:p/>
-    <w:p>
-      <w:pPr>
-        <w:pStyle w:val="Heading3"/>
-      </w:pPr>
-      <w:bookmarkStart w:id="27" w:name="_Toc482093670"/>
-      <w:r>
-        <w:t>2</w:t>
-      </w:r>
-      <w:r>
-        <w:t>.1.1 Introduction</w:t>
-      </w:r>
-      <w:bookmarkEnd w:id="27"/>
     </w:p>
     <w:p/>
     <w:p>
@@ -24002,14 +24006,14 @@
       <w:pPr>
         <w:pStyle w:val="Heading3"/>
       </w:pPr>
-      <w:bookmarkStart w:id="28" w:name="_Toc482093671"/>
+      <w:bookmarkStart w:id="27" w:name="_Toc482093671"/>
       <w:r>
         <w:t>2</w:t>
       </w:r>
       <w:r>
         <w:t>.1.2 Sample Hierarchical design of a Bank Data Base.</w:t>
       </w:r>
-      <w:bookmarkEnd w:id="28"/>
+      <w:bookmarkEnd w:id="27"/>
     </w:p>
     <w:p>
       <w:pPr>
@@ -24052,7 +24056,7 @@
           <w:noProof/>
         </w:rPr>
         <w:drawing>
-          <wp:inline distT="0" distB="0" distL="0" distR="0">
+          <wp:inline distT="0" distB="0" distL="0" distR="0" wp14:anchorId="79BEB406" wp14:editId="240D30AF">
             <wp:extent cx="5943600" cy="1470660"/>
             <wp:effectExtent l="0" t="0" r="0" b="0"/>
             <wp:docPr id="39" name="Picture 39"/>
@@ -24212,12 +24216,12 @@
       <w:pPr>
         <w:pStyle w:val="Heading3"/>
       </w:pPr>
-      <w:bookmarkStart w:id="29" w:name="_Toc482093672"/>
+      <w:bookmarkStart w:id="28" w:name="_Toc482093672"/>
       <w:r>
         <w:lastRenderedPageBreak/>
         <w:t>2.1.3 Sample IMS Physical Database Definition code</w:t>
       </w:r>
-      <w:bookmarkEnd w:id="29"/>
+      <w:bookmarkEnd w:id="28"/>
     </w:p>
     <w:p>
       <w:pPr>
@@ -24283,8 +24287,8 @@
         <w:rPr>
           <w:noProof/>
         </w:rPr>
-        <w:pict>
-          <v:shapetype id="_x0000_t32" coordsize="21600,21600" o:spt="32" o:oned="t" path="m,l21600,21600e" filled="f">
+        <w:pict w14:anchorId="29116FA2">
+          <v:shapetype id="_x0000_t32" coordsize="21600,21600" o:spt="32" o:oned="t" path="m0,0l21600,21600e" filled="f">
             <v:path arrowok="t" fillok="f" o:connecttype="none"/>
             <o:lock v:ext="edit" shapetype="t"/>
           </v:shapetype>
@@ -24297,7 +24301,7 @@
         <w:rPr>
           <w:noProof/>
         </w:rPr>
-        <w:pict>
+        <w:pict w14:anchorId="1CF46D53">
           <v:shape id="Straight Arrow Connector 2" o:spid="_x0000_s1030" type="#_x0000_t32" style="position:absolute;left:0;text-align:left;margin-left:195.15pt;margin-top:38.5pt;width:132pt;height:29.25pt;flip:x y;z-index:251791360;visibility:visible" o:gfxdata="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" strokecolor="red" strokeweight="2.25pt">
             <v:stroke endarrow="block"/>
           </v:shape>
@@ -24308,7 +24312,7 @@
           <w:noProof/>
         </w:rPr>
         <w:drawing>
-          <wp:inline distT="0" distB="0" distL="0" distR="0">
+          <wp:inline distT="0" distB="0" distL="0" distR="0" wp14:anchorId="6812C9F7" wp14:editId="33DAE724">
             <wp:extent cx="5524500" cy="3343275"/>
             <wp:effectExtent l="19050" t="19050" r="19050" b="28575"/>
             <wp:docPr id="1" name="Picture 1"/>
@@ -24540,11 +24544,11 @@
       <w:pPr>
         <w:pStyle w:val="Heading3"/>
       </w:pPr>
-      <w:bookmarkStart w:id="30" w:name="_Toc482093673"/>
+      <w:bookmarkStart w:id="29" w:name="_Toc482093673"/>
       <w:r>
         <w:t>2.1.4 Hierarchical Sequence Key versus Primary Keys</w:t>
       </w:r>
-      <w:bookmarkEnd w:id="30"/>
+      <w:bookmarkEnd w:id="29"/>
     </w:p>
     <w:p>
       <w:pPr>
@@ -24601,10 +24605,137 @@
       <w:pPr>
         <w:pStyle w:val="Heading3"/>
       </w:pPr>
-      <w:bookmarkStart w:id="31" w:name="_Toc482093674"/>
+      <w:bookmarkStart w:id="30" w:name="_Toc482093674"/>
       <w:r>
         <w:t>2.1.5 IMS Secondary Keys</w:t>
       </w:r>
+      <w:bookmarkEnd w:id="30"/>
+    </w:p>
+    <w:p>
+      <w:pPr>
+        <w:rPr>
+          <w:rFonts w:ascii="Arial" w:hAnsi="Arial" w:cs="Arial"/>
+          <w:sz w:val="22"/>
+          <w:szCs w:val="22"/>
+        </w:rPr>
+      </w:pPr>
+    </w:p>
+    <w:p>
+      <w:pPr>
+        <w:rPr>
+          <w:rFonts w:ascii="Arial" w:hAnsi="Arial" w:cs="Arial"/>
+          <w:sz w:val="22"/>
+          <w:szCs w:val="22"/>
+        </w:rPr>
+      </w:pPr>
+      <w:r>
+        <w:rPr>
+          <w:rFonts w:ascii="Arial" w:hAnsi="Arial" w:cs="Arial"/>
+          <w:sz w:val="22"/>
+          <w:szCs w:val="22"/>
+        </w:rPr>
+        <w:t>While the original hierarchical database storage system stored data contiguously, pointers were eventually used to store data in a noncontiguous fashion. The original hierarchical database provided excellent performance for batch processing, but provided terrible performance for online, real time applications.</w:t>
+      </w:r>
+      <w:r>
+        <w:rPr>
+          <w:rFonts w:ascii="Arial" w:hAnsi="Arial" w:cs="Arial"/>
+          <w:sz w:val="22"/>
+          <w:szCs w:val="22"/>
+        </w:rPr>
+        <w:t>As OLTP became a dominate technology, IMS provided an indexed-like structure</w:t>
+      </w:r>
+      <w:r>
+        <w:rPr>
+          <w:rFonts w:ascii="Arial" w:hAnsi="Arial" w:cs="Arial"/>
+          <w:sz w:val="22"/>
+          <w:szCs w:val="22"/>
+        </w:rPr>
+        <w:t xml:space="preserve"> called  a secondary key, </w:t>
+      </w:r>
+      <w:r>
+        <w:rPr>
+          <w:rFonts w:ascii="Arial" w:hAnsi="Arial" w:cs="Arial"/>
+          <w:sz w:val="22"/>
+          <w:szCs w:val="22"/>
+        </w:rPr>
+        <w:t xml:space="preserve"> to directly lookup any subordinate segment, without the requirement to transverse (follow) the path from the root segment. </w:t>
+      </w:r>
+    </w:p>
+    <w:p>
+      <w:pPr>
+        <w:rPr>
+          <w:rFonts w:ascii="Arial" w:hAnsi="Arial" w:cs="Arial"/>
+          <w:sz w:val="22"/>
+          <w:szCs w:val="22"/>
+        </w:rPr>
+      </w:pPr>
+    </w:p>
+    <w:p>
+      <w:pPr>
+        <w:rPr>
+          <w:rFonts w:ascii="Arial" w:hAnsi="Arial" w:cs="Arial"/>
+          <w:sz w:val="22"/>
+          <w:szCs w:val="22"/>
+        </w:rPr>
+      </w:pPr>
+      <w:r>
+        <w:rPr>
+          <w:rFonts w:ascii="Arial" w:hAnsi="Arial" w:cs="Arial"/>
+          <w:sz w:val="22"/>
+          <w:szCs w:val="22"/>
+        </w:rPr>
+        <w:t xml:space="preserve">The field in the index source segment over which the secondary index is built is called as the secondary key. Any field can be used as a secondary key. It need not be the segments sequence field. </w:t>
+      </w:r>
+      <w:r>
+        <w:rPr>
+          <w:rFonts w:ascii="Arial" w:hAnsi="Arial" w:cs="Arial"/>
+          <w:sz w:val="22"/>
+          <w:szCs w:val="22"/>
+        </w:rPr>
+        <w:t>IMS s</w:t>
+      </w:r>
+      <w:r>
+        <w:rPr>
+          <w:rFonts w:ascii="Arial" w:hAnsi="Arial" w:cs="Arial"/>
+          <w:sz w:val="22"/>
+          <w:szCs w:val="22"/>
+        </w:rPr>
+        <w:t xml:space="preserve">econdary keys can be any combination of single fields within the index source segment.  </w:t>
+      </w:r>
+      <w:r>
+        <w:rPr>
+          <w:rFonts w:ascii="Arial" w:hAnsi="Arial" w:cs="Arial"/>
+          <w:sz w:val="22"/>
+          <w:szCs w:val="22"/>
+        </w:rPr>
+        <w:t>IMS s</w:t>
+      </w:r>
+      <w:r>
+        <w:rPr>
+          <w:rFonts w:ascii="Arial" w:hAnsi="Arial" w:cs="Arial"/>
+          <w:sz w:val="22"/>
+          <w:szCs w:val="22"/>
+        </w:rPr>
+        <w:t>econdary key values do not have to be unique.</w:t>
+      </w:r>
+    </w:p>
+    <w:p>
+      <w:pPr>
+        <w:rPr>
+          <w:rFonts w:ascii="Arial" w:hAnsi="Arial" w:cs="Arial"/>
+          <w:sz w:val="22"/>
+          <w:szCs w:val="22"/>
+        </w:rPr>
+      </w:pPr>
+    </w:p>
+    <w:p>
+      <w:pPr>
+        <w:pStyle w:val="Heading3"/>
+      </w:pPr>
+      <w:bookmarkStart w:id="31" w:name="_Toc482093675"/>
+      <w:r>
+        <w:t>2.1.6 IMS Logical databases</w:t>
+      </w:r>
       <w:bookmarkEnd w:id="31"/>
     </w:p>
     <w:p>
@@ -24615,133 +24746,6 @@
           <w:szCs w:val="22"/>
         </w:rPr>
       </w:pPr>
-    </w:p>
-    <w:p>
-      <w:pPr>
-        <w:rPr>
-          <w:rFonts w:ascii="Arial" w:hAnsi="Arial" w:cs="Arial"/>
-          <w:sz w:val="22"/>
-          <w:szCs w:val="22"/>
-        </w:rPr>
-      </w:pPr>
-      <w:r>
-        <w:rPr>
-          <w:rFonts w:ascii="Arial" w:hAnsi="Arial" w:cs="Arial"/>
-          <w:sz w:val="22"/>
-          <w:szCs w:val="22"/>
-        </w:rPr>
-        <w:t>While the original hierarchical database storage system stored data contiguously, pointers were eventually used to store data in a noncontiguous fashion. The original hierarchical database provided excellent performance for batch processing, but provided terrible performance for online, real time applications.</w:t>
-      </w:r>
-      <w:r>
-        <w:rPr>
-          <w:rFonts w:ascii="Arial" w:hAnsi="Arial" w:cs="Arial"/>
-          <w:sz w:val="22"/>
-          <w:szCs w:val="22"/>
-        </w:rPr>
-        <w:t>As OLTP became a dominate technology, IMS provided an indexed-like structure</w:t>
-      </w:r>
-      <w:r>
-        <w:rPr>
-          <w:rFonts w:ascii="Arial" w:hAnsi="Arial" w:cs="Arial"/>
-          <w:sz w:val="22"/>
-          <w:szCs w:val="22"/>
-        </w:rPr>
-        <w:t xml:space="preserve"> called  a secondary key, </w:t>
-      </w:r>
-      <w:r>
-        <w:rPr>
-          <w:rFonts w:ascii="Arial" w:hAnsi="Arial" w:cs="Arial"/>
-          <w:sz w:val="22"/>
-          <w:szCs w:val="22"/>
-        </w:rPr>
-        <w:t xml:space="preserve"> to directly lookup any subordinate segment, without the requirement to transverse (follow) the path from the root segment. </w:t>
-      </w:r>
-    </w:p>
-    <w:p>
-      <w:pPr>
-        <w:rPr>
-          <w:rFonts w:ascii="Arial" w:hAnsi="Arial" w:cs="Arial"/>
-          <w:sz w:val="22"/>
-          <w:szCs w:val="22"/>
-        </w:rPr>
-      </w:pPr>
-    </w:p>
-    <w:p>
-      <w:pPr>
-        <w:rPr>
-          <w:rFonts w:ascii="Arial" w:hAnsi="Arial" w:cs="Arial"/>
-          <w:sz w:val="22"/>
-          <w:szCs w:val="22"/>
-        </w:rPr>
-      </w:pPr>
-      <w:r>
-        <w:rPr>
-          <w:rFonts w:ascii="Arial" w:hAnsi="Arial" w:cs="Arial"/>
-          <w:sz w:val="22"/>
-          <w:szCs w:val="22"/>
-        </w:rPr>
-        <w:t xml:space="preserve">The field in the index source segment over which the secondary index is built is called as the secondary key. Any field can be used as a secondary key. It need not be the segments sequence field. </w:t>
-      </w:r>
-      <w:r>
-        <w:rPr>
-          <w:rFonts w:ascii="Arial" w:hAnsi="Arial" w:cs="Arial"/>
-          <w:sz w:val="22"/>
-          <w:szCs w:val="22"/>
-        </w:rPr>
-        <w:t>IMS s</w:t>
-      </w:r>
-      <w:r>
-        <w:rPr>
-          <w:rFonts w:ascii="Arial" w:hAnsi="Arial" w:cs="Arial"/>
-          <w:sz w:val="22"/>
-          <w:szCs w:val="22"/>
-        </w:rPr>
-        <w:t xml:space="preserve">econdary keys can be any combination of single fields within the index source segment.  </w:t>
-      </w:r>
-      <w:r>
-        <w:rPr>
-          <w:rFonts w:ascii="Arial" w:hAnsi="Arial" w:cs="Arial"/>
-          <w:sz w:val="22"/>
-          <w:szCs w:val="22"/>
-        </w:rPr>
-        <w:t>IMS s</w:t>
-      </w:r>
-      <w:r>
-        <w:rPr>
-          <w:rFonts w:ascii="Arial" w:hAnsi="Arial" w:cs="Arial"/>
-          <w:sz w:val="22"/>
-          <w:szCs w:val="22"/>
-        </w:rPr>
-        <w:t>econdary key values do not have to be unique.</w:t>
-      </w:r>
-    </w:p>
-    <w:p>
-      <w:pPr>
-        <w:rPr>
-          <w:rFonts w:ascii="Arial" w:hAnsi="Arial" w:cs="Arial"/>
-          <w:sz w:val="22"/>
-          <w:szCs w:val="22"/>
-        </w:rPr>
-      </w:pPr>
-    </w:p>
-    <w:p>
-      <w:pPr>
-        <w:pStyle w:val="Heading3"/>
-      </w:pPr>
-      <w:bookmarkStart w:id="32" w:name="_Toc482093675"/>
-      <w:r>
-        <w:t>2.1.6 IMS Logical databases</w:t>
-      </w:r>
-      <w:bookmarkEnd w:id="32"/>
-    </w:p>
-    <w:p>
-      <w:pPr>
-        <w:rPr>
-          <w:rFonts w:ascii="Arial" w:hAnsi="Arial" w:cs="Arial"/>
-          <w:sz w:val="22"/>
-          <w:szCs w:val="22"/>
-        </w:rPr>
-      </w:pPr>
       <w:r>
         <w:rPr>
           <w:rFonts w:ascii="Arial" w:hAnsi="Arial" w:cs="Arial"/>
@@ -24842,7 +24846,7 @@
           <w:noProof/>
         </w:rPr>
         <w:drawing>
-          <wp:inline distT="0" distB="0" distL="0" distR="0">
+          <wp:inline distT="0" distB="0" distL="0" distR="0" wp14:anchorId="6FE224D2" wp14:editId="51AB76D6">
             <wp:extent cx="5715000" cy="2276475"/>
             <wp:effectExtent l="19050" t="19050" r="19050" b="28575"/>
             <wp:docPr id="4" name="Picture 4" descr="std and library database"/>
@@ -24862,7 +24866,7 @@
                     <a:blip r:embed="rId69">
                       <a:extLst>
                         <a:ext uri="{28A0092B-C50C-407E-A947-70E740481C1C}">
-                          <a14:useLocalDpi xmlns="" xmlns:wpc="http://schemas.microsoft.com/office/word/2010/wordprocessingCanvas" xmlns:cx="http://schemas.microsoft.com/office/drawing/2014/chartex" xmlns:cx1="http://schemas.microsoft.com/office/drawing/2015/9/8/chartex" xmlns:mc="http://schemas.openxmlformats.org/markup-compatibility/2006" xmlns:o="urn:schemas-microsoft-com:office:office" xmlns:v="urn:schemas-microsoft-com:vml" xmlns:wp14="http://schemas.microsoft.com/office/word/2010/wordprocessingDrawing" xmlns:w10="urn:schemas-microsoft-com:office:word" xmlns:w="http://schemas.openxmlformats.org/wordprocessingml/2006/main" xmlns:w14="http://schemas.microsoft.com/office/word/2010/wordml" xmlns:w15="http://schemas.microsoft.com/office/word/2012/wordml" xmlns:w16se="http://schemas.microsoft.com/office/word/2015/wordml/symex" xmlns:wpg="http://schemas.microsoft.com/office/word/2010/wordprocessingGroup" xmlns:wpi="http://schemas.microsoft.com/office/word/2010/wordprocessingInk" xmlns:wps="http://schemas.microsoft.com/office/word/2010/wordprocessingShape" xmlns:a14="http://schemas.microsoft.com/office/drawing/2010/main" val="0"/>
+                          <a14:useLocalDpi xmlns:a14="http://schemas.microsoft.com/office/drawing/2010/main" val="0"/>
                         </a:ext>
                       </a:extLst>
                     </a:blip>
@@ -24951,7 +24955,7 @@
           <w:noProof/>
         </w:rPr>
         <w:drawing>
-          <wp:inline distT="0" distB="0" distL="0" distR="0">
+          <wp:inline distT="0" distB="0" distL="0" distR="0" wp14:anchorId="39FAD4F9" wp14:editId="66C91724">
             <wp:extent cx="4429125" cy="1838325"/>
             <wp:effectExtent l="19050" t="19050" r="28575" b="28575"/>
             <wp:docPr id="5" name="Picture 5" descr="Logical DataBase"/>
@@ -24971,7 +24975,7 @@
                     <a:blip r:embed="rId70">
                       <a:extLst>
                         <a:ext uri="{28A0092B-C50C-407E-A947-70E740481C1C}">
-                          <a14:useLocalDpi xmlns="" xmlns:wpc="http://schemas.microsoft.com/office/word/2010/wordprocessingCanvas" xmlns:cx="http://schemas.microsoft.com/office/drawing/2014/chartex" xmlns:cx1="http://schemas.microsoft.com/office/drawing/2015/9/8/chartex" xmlns:mc="http://schemas.openxmlformats.org/markup-compatibility/2006" xmlns:o="urn:schemas-microsoft-com:office:office" xmlns:v="urn:schemas-microsoft-com:vml" xmlns:wp14="http://schemas.microsoft.com/office/word/2010/wordprocessingDrawing" xmlns:w10="urn:schemas-microsoft-com:office:word" xmlns:w="http://schemas.openxmlformats.org/wordprocessingml/2006/main" xmlns:w14="http://schemas.microsoft.com/office/word/2010/wordml" xmlns:w15="http://schemas.microsoft.com/office/word/2012/wordml" xmlns:w16se="http://schemas.microsoft.com/office/word/2015/wordml/symex" xmlns:wpg="http://schemas.microsoft.com/office/word/2010/wordprocessingGroup" xmlns:wpi="http://schemas.microsoft.com/office/word/2010/wordprocessingInk" xmlns:wps="http://schemas.microsoft.com/office/word/2010/wordprocessingShape" xmlns:a14="http://schemas.microsoft.com/office/drawing/2010/main" val="0"/>
+                          <a14:useLocalDpi xmlns:a14="http://schemas.microsoft.com/office/drawing/2010/main" val="0"/>
                         </a:ext>
                       </a:extLst>
                     </a:blip>
@@ -25015,112 +25019,112 @@
       <w:pPr>
         <w:pStyle w:val="Heading3"/>
       </w:pPr>
-      <w:bookmarkStart w:id="33" w:name="_Toc482093676"/>
+      <w:bookmarkStart w:id="32" w:name="_Toc482093676"/>
       <w:r>
         <w:t>2.5.7 DLI</w:t>
       </w:r>
+      <w:bookmarkEnd w:id="32"/>
+    </w:p>
+    <w:p>
+      <w:pPr>
+        <w:rPr>
+          <w:rFonts w:ascii="Arial" w:hAnsi="Arial" w:cs="Arial"/>
+          <w:sz w:val="22"/>
+          <w:szCs w:val="22"/>
+        </w:rPr>
+      </w:pPr>
+      <w:r>
+        <w:rPr>
+          <w:rFonts w:ascii="Arial" w:hAnsi="Arial" w:cs="Arial"/>
+          <w:sz w:val="22"/>
+          <w:szCs w:val="22"/>
+        </w:rPr>
+        <w:t>Data Language Interface (Data Language/I, DL/I, Data Language/Interface, Data Language/One is the language system used to access IBM’s IMS databases, and its data communication system.</w:t>
+      </w:r>
+    </w:p>
+    <w:p>
+      <w:pPr>
+        <w:rPr>
+          <w:rFonts w:ascii="Arial" w:hAnsi="Arial" w:cs="Arial"/>
+          <w:sz w:val="22"/>
+          <w:szCs w:val="22"/>
+        </w:rPr>
+      </w:pPr>
+    </w:p>
+    <w:p>
+      <w:pPr>
+        <w:rPr>
+          <w:rFonts w:ascii="Arial" w:hAnsi="Arial" w:cs="Arial"/>
+          <w:sz w:val="22"/>
+          <w:szCs w:val="22"/>
+        </w:rPr>
+      </w:pPr>
+      <w:r>
+        <w:rPr>
+          <w:rFonts w:ascii="Arial" w:hAnsi="Arial" w:cs="Arial"/>
+          <w:sz w:val="22"/>
+          <w:szCs w:val="22"/>
+        </w:rPr>
+        <w:t>Originally, Programmers embedded DL1 commands into a host program, e.g., a COBOL program. Within the program, each user's view of the database (external schema) is defined in a Program Communication Block PSB). Today, SQL commands may be used to access an IMS database through a previously defined PCB.</w:t>
+      </w:r>
+    </w:p>
+    <w:p>
+      <w:pPr>
+        <w:rPr>
+          <w:rFonts w:ascii="Arial" w:hAnsi="Arial" w:cs="Arial"/>
+          <w:sz w:val="22"/>
+          <w:szCs w:val="22"/>
+        </w:rPr>
+      </w:pPr>
+      <w:r>
+        <w:rPr>
+          <w:rFonts w:ascii="Arial" w:hAnsi="Arial" w:cs="Arial"/>
+          <w:sz w:val="22"/>
+          <w:szCs w:val="22"/>
+        </w:rPr>
+        <w:br w:type="page"/>
+      </w:r>
+    </w:p>
+    <w:p>
+      <w:pPr>
+        <w:rPr>
+          <w:rFonts w:ascii="Arial" w:hAnsi="Arial" w:cs="Arial"/>
+          <w:sz w:val="22"/>
+          <w:szCs w:val="22"/>
+        </w:rPr>
+      </w:pPr>
+    </w:p>
+    <w:p>
+      <w:pPr>
+        <w:pStyle w:val="Heading3"/>
+        <w:rPr>
+          <w:rFonts w:cs="Arial"/>
+          <w:szCs w:val="22"/>
+        </w:rPr>
+      </w:pPr>
+      <w:bookmarkStart w:id="33" w:name="_Toc482093677"/>
+      <w:r>
+        <w:t>2</w:t>
+      </w:r>
+      <w:r>
+        <w:t>.</w:t>
+      </w:r>
+      <w:r>
+        <w:t>5</w:t>
+      </w:r>
+      <w:r>
+        <w:t>.</w:t>
+      </w:r>
+      <w:r>
+        <w:t xml:space="preserve">8 Questions </w:t>
+      </w:r>
+      <w:r>
+        <w:t xml:space="preserve">– Introduction </w:t>
+      </w:r>
+      <w:r>
+        <w:t>to IMS</w:t>
+      </w:r>
       <w:bookmarkEnd w:id="33"/>
-    </w:p>
-    <w:p>
-      <w:pPr>
-        <w:rPr>
-          <w:rFonts w:ascii="Arial" w:hAnsi="Arial" w:cs="Arial"/>
-          <w:sz w:val="22"/>
-          <w:szCs w:val="22"/>
-        </w:rPr>
-      </w:pPr>
-      <w:r>
-        <w:rPr>
-          <w:rFonts w:ascii="Arial" w:hAnsi="Arial" w:cs="Arial"/>
-          <w:sz w:val="22"/>
-          <w:szCs w:val="22"/>
-        </w:rPr>
-        <w:t>Data Language Interface (Data Language/I, DL/I, Data Language/Interface, Data Language/One is the language system used to access IBM’s IMS databases, and its data communication system.</w:t>
-      </w:r>
-    </w:p>
-    <w:p>
-      <w:pPr>
-        <w:rPr>
-          <w:rFonts w:ascii="Arial" w:hAnsi="Arial" w:cs="Arial"/>
-          <w:sz w:val="22"/>
-          <w:szCs w:val="22"/>
-        </w:rPr>
-      </w:pPr>
-    </w:p>
-    <w:p>
-      <w:pPr>
-        <w:rPr>
-          <w:rFonts w:ascii="Arial" w:hAnsi="Arial" w:cs="Arial"/>
-          <w:sz w:val="22"/>
-          <w:szCs w:val="22"/>
-        </w:rPr>
-      </w:pPr>
-      <w:r>
-        <w:rPr>
-          <w:rFonts w:ascii="Arial" w:hAnsi="Arial" w:cs="Arial"/>
-          <w:sz w:val="22"/>
-          <w:szCs w:val="22"/>
-        </w:rPr>
-        <w:t>Originally, Programmers embedded DL1 commands into a host program, e.g., a COBOL program. Within the program, each user's view of the database (external schema) is defined in a Program Communication Block PSB). Today, SQL commands may be used to access an IMS database through a previously defined PCB.</w:t>
-      </w:r>
-    </w:p>
-    <w:p>
-      <w:pPr>
-        <w:rPr>
-          <w:rFonts w:ascii="Arial" w:hAnsi="Arial" w:cs="Arial"/>
-          <w:sz w:val="22"/>
-          <w:szCs w:val="22"/>
-        </w:rPr>
-      </w:pPr>
-      <w:r>
-        <w:rPr>
-          <w:rFonts w:ascii="Arial" w:hAnsi="Arial" w:cs="Arial"/>
-          <w:sz w:val="22"/>
-          <w:szCs w:val="22"/>
-        </w:rPr>
-        <w:br w:type="page"/>
-      </w:r>
-    </w:p>
-    <w:p>
-      <w:pPr>
-        <w:rPr>
-          <w:rFonts w:ascii="Arial" w:hAnsi="Arial" w:cs="Arial"/>
-          <w:sz w:val="22"/>
-          <w:szCs w:val="22"/>
-        </w:rPr>
-      </w:pPr>
-    </w:p>
-    <w:p>
-      <w:pPr>
-        <w:pStyle w:val="Heading3"/>
-        <w:rPr>
-          <w:rFonts w:cs="Arial"/>
-          <w:szCs w:val="22"/>
-        </w:rPr>
-      </w:pPr>
-      <w:bookmarkStart w:id="34" w:name="_Toc482093677"/>
-      <w:r>
-        <w:t>2</w:t>
-      </w:r>
-      <w:r>
-        <w:t>.</w:t>
-      </w:r>
-      <w:r>
-        <w:t>5</w:t>
-      </w:r>
-      <w:r>
-        <w:t>.</w:t>
-      </w:r>
-      <w:r>
-        <w:t xml:space="preserve">8 Questions </w:t>
-      </w:r>
-      <w:r>
-        <w:t xml:space="preserve">– Introduction </w:t>
-      </w:r>
-      <w:r>
-        <w:t>to IMS</w:t>
-      </w:r>
-      <w:bookmarkEnd w:id="34"/>
     </w:p>
     <w:p>
       <w:pPr>
@@ -26152,7 +26156,7 @@
       <w:pPr>
         <w:pStyle w:val="Heading3"/>
       </w:pPr>
-      <w:bookmarkStart w:id="35" w:name="_Toc482093678"/>
+      <w:bookmarkStart w:id="34" w:name="_Toc482093678"/>
       <w:r>
         <w:rPr>
           <w:rStyle w:val="Heading2Char"/>
@@ -26230,7 +26234,7 @@
         </w:rPr>
         <w:t>Advantages and disadvantages of the Hierarchical Model</w:t>
       </w:r>
-      <w:bookmarkEnd w:id="35"/>
+      <w:bookmarkEnd w:id="34"/>
     </w:p>
     <w:p>
       <w:pPr>
@@ -26344,7 +26348,7 @@
       <w:tblPr>
         <w:tblStyle w:val="TableGrid"/>
         <w:tblW w:w="0" w:type="auto"/>
-        <w:tblLook w:val="01E0"/>
+        <w:tblLook w:val="01E0" w:firstRow="1" w:lastRow="1" w:firstColumn="1" w:lastColumn="1" w:noHBand="0" w:noVBand="0"/>
       </w:tblPr>
       <w:tblGrid>
         <w:gridCol w:w="4377"/>
@@ -26757,7 +26761,7 @@
       <w:pPr>
         <w:pStyle w:val="Heading2"/>
       </w:pPr>
-      <w:bookmarkStart w:id="36" w:name="_Toc482093679"/>
+      <w:bookmarkStart w:id="35" w:name="_Toc482093679"/>
       <w:r>
         <w:lastRenderedPageBreak/>
         <w:t xml:space="preserve">2.2 </w:t>
@@ -26765,7 +26769,7 @@
       <w:r>
         <w:t>Network Model</w:t>
       </w:r>
-      <w:bookmarkEnd w:id="36"/>
+      <w:bookmarkEnd w:id="35"/>
     </w:p>
     <w:p>
       <w:pPr>
@@ -26899,11 +26903,11 @@
       <w:pPr>
         <w:pStyle w:val="Heading3"/>
       </w:pPr>
-      <w:bookmarkStart w:id="37" w:name="_Toc482093680"/>
+      <w:bookmarkStart w:id="36" w:name="_Toc482093680"/>
       <w:r>
         <w:t>2.2.1 Sample Network Model Design</w:t>
       </w:r>
-      <w:bookmarkEnd w:id="37"/>
+      <w:bookmarkEnd w:id="36"/>
     </w:p>
     <w:p>
       <w:pPr>
@@ -27071,7 +27075,7 @@
           <w:noProof/>
         </w:rPr>
         <w:drawing>
-          <wp:inline distT="0" distB="0" distL="0" distR="0">
+          <wp:inline distT="0" distB="0" distL="0" distR="0" wp14:anchorId="4B89B33E" wp14:editId="7CAE3254">
             <wp:extent cx="4276725" cy="952500"/>
             <wp:effectExtent l="19050" t="19050" r="28575" b="19050"/>
             <wp:docPr id="6" name="Picture 6"/>
@@ -27402,7 +27406,7 @@
       <w:pPr>
         <w:pStyle w:val="Heading3"/>
       </w:pPr>
-      <w:bookmarkStart w:id="38" w:name="_Toc482093681"/>
+      <w:bookmarkStart w:id="37" w:name="_Toc482093681"/>
       <w:r>
         <w:lastRenderedPageBreak/>
         <w:t xml:space="preserve">2.2.2 </w:t>
@@ -27410,7 +27414,7 @@
       <w:r>
         <w:t>Sample Network Model Schema Code</w:t>
       </w:r>
-      <w:bookmarkEnd w:id="38"/>
+      <w:bookmarkEnd w:id="37"/>
     </w:p>
     <w:p>
       <w:pPr>
@@ -27435,7 +27439,7 @@
           <w:noProof/>
         </w:rPr>
         <w:drawing>
-          <wp:inline distT="0" distB="0" distL="0" distR="0">
+          <wp:inline distT="0" distB="0" distL="0" distR="0" wp14:anchorId="41CDB46E" wp14:editId="0B8FB9CE">
             <wp:extent cx="4752975" cy="7105650"/>
             <wp:effectExtent l="0" t="0" r="9525" b="0"/>
             <wp:docPr id="7" name="Picture 7"/>
@@ -27492,12 +27496,12 @@
       <w:pPr>
         <w:pStyle w:val="Heading3"/>
       </w:pPr>
-      <w:bookmarkStart w:id="39" w:name="_Toc482093682"/>
+      <w:bookmarkStart w:id="38" w:name="_Toc482093682"/>
       <w:r>
         <w:lastRenderedPageBreak/>
         <w:t>2.2.3 Question – Network Database Model</w:t>
       </w:r>
-      <w:bookmarkEnd w:id="39"/>
+      <w:bookmarkEnd w:id="38"/>
     </w:p>
     <w:p>
       <w:pPr>
@@ -27721,7 +27725,7 @@
       <w:tblPr>
         <w:tblStyle w:val="TableGrid"/>
         <w:tblW w:w="0" w:type="auto"/>
-        <w:tblLook w:val="01E0"/>
+        <w:tblLook w:val="01E0" w:firstRow="1" w:lastRow="1" w:firstColumn="1" w:lastColumn="1" w:noHBand="0" w:noVBand="0"/>
       </w:tblPr>
       <w:tblGrid>
         <w:gridCol w:w="2448"/>
@@ -28151,7 +28155,7 @@
       <w:pPr>
         <w:pStyle w:val="Heading3"/>
       </w:pPr>
-      <w:bookmarkStart w:id="40" w:name="_Toc482093683"/>
+      <w:bookmarkStart w:id="39" w:name="_Toc482093683"/>
       <w:r>
         <w:rPr>
           <w:rStyle w:val="Heading2Char"/>
@@ -28251,7 +28255,7 @@
         </w:rPr>
         <w:t xml:space="preserve"> Model</w:t>
       </w:r>
-      <w:bookmarkEnd w:id="40"/>
+      <w:bookmarkEnd w:id="39"/>
     </w:p>
     <w:p>
       <w:pPr>
@@ -28384,7 +28388,7 @@
       <w:tblPr>
         <w:tblStyle w:val="TableGrid"/>
         <w:tblW w:w="0" w:type="auto"/>
-        <w:tblLook w:val="01E0"/>
+        <w:tblLook w:val="01E0" w:firstRow="1" w:lastRow="1" w:firstColumn="1" w:lastColumn="1" w:noHBand="0" w:noVBand="0"/>
       </w:tblPr>
       <w:tblGrid>
         <w:gridCol w:w="4376"/>
@@ -28824,14 +28828,14 @@
       <w:pPr>
         <w:pStyle w:val="Heading1"/>
       </w:pPr>
-      <w:bookmarkStart w:id="41" w:name="_Toc482093684"/>
+      <w:bookmarkStart w:id="40" w:name="_Toc482093684"/>
       <w:r>
         <w:t xml:space="preserve">2.3 </w:t>
       </w:r>
       <w:r>
         <w:t>Relational Model</w:t>
       </w:r>
-      <w:bookmarkEnd w:id="41"/>
+      <w:bookmarkEnd w:id="40"/>
     </w:p>
     <w:p>
       <w:pPr>
@@ -29125,11 +29129,11 @@
       <w:pPr>
         <w:pStyle w:val="Heading3"/>
       </w:pPr>
-      <w:bookmarkStart w:id="42" w:name="_Toc482093685"/>
+      <w:bookmarkStart w:id="41" w:name="_Toc482093685"/>
       <w:r>
         <w:t>2.3.1 Introduction to the Relational Model</w:t>
       </w:r>
-      <w:bookmarkEnd w:id="42"/>
+      <w:bookmarkEnd w:id="41"/>
     </w:p>
     <w:p>
       <w:pPr>
@@ -29440,7 +29444,7 @@
       <w:pPr>
         <w:pStyle w:val="Heading3"/>
       </w:pPr>
-      <w:bookmarkStart w:id="43" w:name="_Toc482093686"/>
+      <w:bookmarkStart w:id="42" w:name="_Toc482093686"/>
       <w:r>
         <w:lastRenderedPageBreak/>
         <w:t xml:space="preserve">2.3.2 </w:t>
@@ -29448,7 +29452,7 @@
       <w:r>
         <w:t>A Sample Relational Schema</w:t>
       </w:r>
-      <w:bookmarkEnd w:id="43"/>
+      <w:bookmarkEnd w:id="42"/>
     </w:p>
     <w:p>
       <w:pPr>
@@ -29473,7 +29477,7 @@
           <w:noProof/>
         </w:rPr>
         <w:drawing>
-          <wp:inline distT="0" distB="0" distL="0" distR="0">
+          <wp:inline distT="0" distB="0" distL="0" distR="0" wp14:anchorId="23D7BF26" wp14:editId="26CCC7D5">
             <wp:extent cx="4714875" cy="2914650"/>
             <wp:effectExtent l="0" t="0" r="9525" b="0"/>
             <wp:docPr id="20" name="Picture 20"/>
@@ -29687,7 +29691,7 @@
       <w:pPr>
         <w:pStyle w:val="Heading3"/>
       </w:pPr>
-      <w:bookmarkStart w:id="44" w:name="_Toc482093687"/>
+      <w:bookmarkStart w:id="43" w:name="_Toc482093687"/>
       <w:r>
         <w:rPr>
           <w:rStyle w:val="Heading2Char"/>
@@ -29787,7 +29791,7 @@
         </w:rPr>
         <w:t>Model</w:t>
       </w:r>
-      <w:bookmarkEnd w:id="44"/>
+      <w:bookmarkEnd w:id="43"/>
     </w:p>
     <w:p>
       <w:pPr>
@@ -29917,7 +29921,7 @@
       <w:tblPr>
         <w:tblStyle w:val="TableGrid"/>
         <w:tblW w:w="0" w:type="auto"/>
-        <w:tblLook w:val="01E0"/>
+        <w:tblLook w:val="01E0" w:firstRow="1" w:lastRow="1" w:firstColumn="1" w:lastColumn="1" w:noHBand="0" w:noVBand="0"/>
       </w:tblPr>
       <w:tblGrid>
         <w:gridCol w:w="4376"/>
@@ -30350,7 +30354,7 @@
       <w:pPr>
         <w:pStyle w:val="Heading3"/>
       </w:pPr>
-      <w:bookmarkStart w:id="45" w:name="_Toc482093688"/>
+      <w:bookmarkStart w:id="44" w:name="_Toc482093688"/>
       <w:r>
         <w:rPr>
           <w:rStyle w:val="Heading2Char"/>
@@ -30439,7 +30443,7 @@
         </w:rPr>
         <w:t>Model</w:t>
       </w:r>
-      <w:bookmarkEnd w:id="45"/>
+      <w:bookmarkEnd w:id="44"/>
     </w:p>
     <w:p>
       <w:pPr>
@@ -30495,7 +30499,7 @@
       <w:tblPr>
         <w:tblStyle w:val="TableGrid"/>
         <w:tblW w:w="0" w:type="auto"/>
-        <w:tblLook w:val="01E0"/>
+        <w:tblLook w:val="01E0" w:firstRow="1" w:lastRow="1" w:firstColumn="1" w:lastColumn="1" w:noHBand="0" w:noVBand="0"/>
       </w:tblPr>
       <w:tblGrid>
         <w:gridCol w:w="2410"/>
@@ -31588,14 +31592,14 @@
       <w:pPr>
         <w:pStyle w:val="Heading3"/>
       </w:pPr>
-      <w:bookmarkStart w:id="46" w:name="_Toc482093689"/>
+      <w:bookmarkStart w:id="45" w:name="_Toc482093689"/>
       <w:r>
         <w:t xml:space="preserve">2.2.5 Questions - </w:t>
       </w:r>
       <w:r>
         <w:t>Conceptual, Storage and Logical Views.</w:t>
       </w:r>
-      <w:bookmarkEnd w:id="46"/>
+      <w:bookmarkEnd w:id="45"/>
     </w:p>
     <w:p>
       <w:pPr>
@@ -31643,7 +31647,7 @@
       <w:tblPr>
         <w:tblStyle w:val="TableGrid"/>
         <w:tblW w:w="0" w:type="auto"/>
-        <w:tblLook w:val="04A0"/>
+        <w:tblLook w:val="04A0" w:firstRow="1" w:lastRow="0" w:firstColumn="1" w:lastColumn="0" w:noHBand="0" w:noVBand="1"/>
       </w:tblPr>
       <w:tblGrid>
         <w:gridCol w:w="1634"/>
@@ -32060,7 +32064,7 @@
       <w:pPr>
         <w:pStyle w:val="Heading3"/>
       </w:pPr>
-      <w:bookmarkStart w:id="47" w:name="_Toc482093690"/>
+      <w:bookmarkStart w:id="46" w:name="_Toc482093690"/>
       <w:r>
         <w:lastRenderedPageBreak/>
         <w:t>2.</w:t>
@@ -32077,7 +32081,7 @@
       <w:r>
         <w:t>Type of Table Relationships</w:t>
       </w:r>
-      <w:bookmarkEnd w:id="47"/>
+      <w:bookmarkEnd w:id="46"/>
     </w:p>
     <w:p>
       <w:pPr>
@@ -32384,7 +32388,7 @@
       <w:tblPr>
         <w:tblStyle w:val="TableGrid"/>
         <w:tblW w:w="0" w:type="auto"/>
-        <w:tblLook w:val="04A0"/>
+        <w:tblLook w:val="04A0" w:firstRow="1" w:lastRow="0" w:firstColumn="1" w:lastColumn="0" w:noHBand="0" w:noVBand="1"/>
       </w:tblPr>
       <w:tblGrid>
         <w:gridCol w:w="1659"/>
@@ -32870,16 +32874,16 @@
       <w:pPr>
         <w:pStyle w:val="Heading3"/>
       </w:pPr>
-      <w:bookmarkStart w:id="48" w:name="_Toc482093691"/>
+      <w:bookmarkStart w:id="47" w:name="_Toc482093691"/>
       <w:r>
         <w:t xml:space="preserve">2.2.7 </w:t>
       </w:r>
-      <w:bookmarkStart w:id="49" w:name="_Toc450148121"/>
+      <w:bookmarkStart w:id="48" w:name="_Toc450148121"/>
       <w:r>
         <w:t>Questions - Entity, Referential and Domain Integrity</w:t>
       </w:r>
+      <w:bookmarkEnd w:id="47"/>
       <w:bookmarkEnd w:id="48"/>
-      <w:bookmarkEnd w:id="49"/>
     </w:p>
     <w:p>
       <w:pPr>
@@ -33088,7 +33092,7 @@
       <w:tblPr>
         <w:tblStyle w:val="TableGrid"/>
         <w:tblW w:w="0" w:type="auto"/>
-        <w:tblLook w:val="01E0"/>
+        <w:tblLook w:val="01E0" w:firstRow="1" w:lastRow="1" w:firstColumn="1" w:lastColumn="1" w:noHBand="0" w:noVBand="0"/>
       </w:tblPr>
       <w:tblGrid>
         <w:gridCol w:w="2073"/>
@@ -33612,12 +33616,12 @@
       <w:pPr>
         <w:pStyle w:val="Heading3"/>
       </w:pPr>
-      <w:bookmarkStart w:id="50" w:name="_Toc482093692"/>
+      <w:bookmarkStart w:id="49" w:name="_Toc482093692"/>
       <w:r>
         <w:lastRenderedPageBreak/>
         <w:t>2.2.8 Questions - Concurrency</w:t>
       </w:r>
-      <w:bookmarkEnd w:id="50"/>
+      <w:bookmarkEnd w:id="49"/>
     </w:p>
     <w:p>
       <w:pPr>
@@ -33854,8 +33858,8 @@
       <w:pPr>
         <w:pStyle w:val="Heading3"/>
       </w:pPr>
-      <w:bookmarkStart w:id="51" w:name="_Toc450148122"/>
-      <w:bookmarkStart w:id="52" w:name="_Toc482093693"/>
+      <w:bookmarkStart w:id="50" w:name="_Toc450148122"/>
+      <w:bookmarkStart w:id="51" w:name="_Toc482093693"/>
       <w:r>
         <w:t>2.2</w:t>
       </w:r>
@@ -33871,8 +33875,8 @@
       <w:r>
         <w:t>Types of Database Keys</w:t>
       </w:r>
+      <w:bookmarkEnd w:id="50"/>
       <w:bookmarkEnd w:id="51"/>
-      <w:bookmarkEnd w:id="52"/>
     </w:p>
     <w:p>
       <w:pPr>
@@ -34137,7 +34141,7 @@
       <w:tblPr>
         <w:tblStyle w:val="TableGrid"/>
         <w:tblW w:w="0" w:type="auto"/>
-        <w:tblLook w:val="01E0"/>
+        <w:tblLook w:val="01E0" w:firstRow="1" w:lastRow="1" w:firstColumn="1" w:lastColumn="1" w:noHBand="0" w:noVBand="0"/>
       </w:tblPr>
       <w:tblGrid>
         <w:gridCol w:w="2073"/>
@@ -35035,8 +35039,8 @@
       <w:pPr>
         <w:pStyle w:val="Heading3"/>
       </w:pPr>
-      <w:bookmarkStart w:id="53" w:name="_Toc450148123"/>
-      <w:bookmarkStart w:id="54" w:name="_Toc482093694"/>
+      <w:bookmarkStart w:id="52" w:name="_Toc450148123"/>
+      <w:bookmarkStart w:id="53" w:name="_Toc482093694"/>
       <w:r>
         <w:t xml:space="preserve">2.2.10 </w:t>
       </w:r>
@@ -35046,8 +35050,8 @@
       <w:r>
         <w:t>Normalization and De-normalization</w:t>
       </w:r>
+      <w:bookmarkEnd w:id="52"/>
       <w:bookmarkEnd w:id="53"/>
-      <w:bookmarkEnd w:id="54"/>
     </w:p>
     <w:p>
       <w:pPr>
@@ -35627,7 +35631,7 @@
       <w:tblPr>
         <w:tblStyle w:val="TableGrid"/>
         <w:tblW w:w="0" w:type="auto"/>
-        <w:tblLook w:val="01E0"/>
+        <w:tblLook w:val="01E0" w:firstRow="1" w:lastRow="1" w:firstColumn="1" w:lastColumn="1" w:noHBand="0" w:noVBand="0"/>
       </w:tblPr>
       <w:tblGrid>
         <w:gridCol w:w="4994"/>
@@ -36036,7 +36040,7 @@
           <w:insideH w:val="single" w:sz="4" w:space="0" w:color="auto"/>
           <w:insideV w:val="single" w:sz="4" w:space="0" w:color="auto"/>
         </w:tblBorders>
-        <w:tblLook w:val="01E0"/>
+        <w:tblLook w:val="01E0" w:firstRow="1" w:lastRow="1" w:firstColumn="1" w:lastColumn="1" w:noHBand="0" w:noVBand="0"/>
       </w:tblPr>
       <w:tblGrid>
         <w:gridCol w:w="4993"/>
@@ -36467,7 +36471,7 @@
           <w:sz w:val="22"/>
         </w:rPr>
       </w:pPr>
-      <w:bookmarkStart w:id="55" w:name="_Toc450148125"/>
+      <w:bookmarkStart w:id="54" w:name="_Toc450148125"/>
       <w:r>
         <w:br w:type="page"/>
       </w:r>
@@ -36476,7 +36480,7 @@
       <w:pPr>
         <w:pStyle w:val="Heading3"/>
       </w:pPr>
-      <w:bookmarkStart w:id="56" w:name="_Toc482093695"/>
+      <w:bookmarkStart w:id="55" w:name="_Toc482093695"/>
       <w:r>
         <w:lastRenderedPageBreak/>
         <w:t xml:space="preserve">2.2.11 Questions - </w:t>
@@ -36484,8 +36488,8 @@
       <w:r>
         <w:t>NoSQL</w:t>
       </w:r>
+      <w:bookmarkEnd w:id="54"/>
       <w:bookmarkEnd w:id="55"/>
-      <w:bookmarkEnd w:id="56"/>
     </w:p>
     <w:p>
       <w:pPr>
@@ -36810,7 +36814,7 @@
           <w:insideH w:val="single" w:sz="4" w:space="0" w:color="auto"/>
           <w:insideV w:val="single" w:sz="4" w:space="0" w:color="auto"/>
         </w:tblBorders>
-        <w:tblLook w:val="01E0"/>
+        <w:tblLook w:val="01E0" w:firstRow="1" w:lastRow="1" w:firstColumn="1" w:lastColumn="1" w:noHBand="0" w:noVBand="0"/>
       </w:tblPr>
       <w:tblGrid>
         <w:gridCol w:w="5170"/>
@@ -37050,13 +37054,13 @@
       <w:pPr>
         <w:pStyle w:val="Heading3"/>
       </w:pPr>
-      <w:bookmarkStart w:id="57" w:name="_Toc450148124"/>
-      <w:bookmarkStart w:id="58" w:name="_Toc482093696"/>
+      <w:bookmarkStart w:id="56" w:name="_Toc450148124"/>
+      <w:bookmarkStart w:id="57" w:name="_Toc482093696"/>
       <w:r>
         <w:t>2.11.12 Questions - Codd's Rules</w:t>
       </w:r>
+      <w:bookmarkEnd w:id="56"/>
       <w:bookmarkEnd w:id="57"/>
-      <w:bookmarkEnd w:id="58"/>
     </w:p>
     <w:p>
       <w:pPr>
@@ -37222,7 +37226,7 @@
       <w:tblPr>
         <w:tblStyle w:val="TableGrid"/>
         <w:tblW w:w="0" w:type="auto"/>
-        <w:tblLook w:val="01E0"/>
+        <w:tblLook w:val="01E0" w:firstRow="1" w:lastRow="1" w:firstColumn="1" w:lastColumn="1" w:noHBand="0" w:noVBand="0"/>
       </w:tblPr>
       <w:tblGrid>
         <w:gridCol w:w="2063"/>
@@ -37767,8 +37771,8 @@
       <w:pPr>
         <w:pStyle w:val="Heading1"/>
       </w:pPr>
-      <w:bookmarkStart w:id="59" w:name="_Toc450148126"/>
-      <w:bookmarkStart w:id="60" w:name="_Toc482093697"/>
+      <w:bookmarkStart w:id="58" w:name="_Toc450148126"/>
+      <w:bookmarkStart w:id="59" w:name="_Toc482093697"/>
       <w:r>
         <w:t>4</w:t>
       </w:r>
@@ -37784,8 +37788,8 @@
       <w:r>
         <w:t>Oracle Database Conceptsand Middleware</w:t>
       </w:r>
+      <w:bookmarkEnd w:id="58"/>
       <w:bookmarkEnd w:id="59"/>
-      <w:bookmarkEnd w:id="60"/>
     </w:p>
     <w:p>
       <w:pPr>
@@ -38688,12 +38692,12 @@
       <w:pPr>
         <w:pStyle w:val="Heading2"/>
       </w:pPr>
-      <w:bookmarkStart w:id="61" w:name="_Toc482093698"/>
+      <w:bookmarkStart w:id="60" w:name="_Toc482093698"/>
       <w:r>
         <w:lastRenderedPageBreak/>
         <w:t>4.1 Questions – Oracle Concepts</w:t>
       </w:r>
-      <w:bookmarkEnd w:id="61"/>
+      <w:bookmarkEnd w:id="60"/>
     </w:p>
     <w:p>
       <w:pPr>
@@ -38741,7 +38745,7 @@
       <w:tblPr>
         <w:tblStyle w:val="TableGrid"/>
         <w:tblW w:w="10278" w:type="dxa"/>
-        <w:tblLook w:val="01E0"/>
+        <w:tblLook w:val="01E0" w:firstRow="1" w:lastRow="1" w:firstColumn="1" w:lastColumn="1" w:noHBand="0" w:noVBand="0"/>
       </w:tblPr>
       <w:tblGrid>
         <w:gridCol w:w="2088"/>
@@ -40035,12 +40039,12 @@
       <w:pPr>
         <w:pStyle w:val="Heading2"/>
       </w:pPr>
-      <w:bookmarkStart w:id="62" w:name="_Toc482093699"/>
+      <w:bookmarkStart w:id="61" w:name="_Toc482093699"/>
       <w:r>
         <w:lastRenderedPageBreak/>
         <w:t>4.2 Questions – Indexes and Keys</w:t>
       </w:r>
-      <w:bookmarkEnd w:id="62"/>
+      <w:bookmarkEnd w:id="61"/>
     </w:p>
     <w:p>
       <w:pPr>
@@ -40129,7 +40133,7 @@
       <w:tblPr>
         <w:tblStyle w:val="TableGrid"/>
         <w:tblW w:w="10368" w:type="dxa"/>
-        <w:tblLook w:val="04A0"/>
+        <w:tblLook w:val="04A0" w:firstRow="1" w:lastRow="0" w:firstColumn="1" w:lastColumn="0" w:noHBand="0" w:noVBand="1"/>
       </w:tblPr>
       <w:tblGrid>
         <w:gridCol w:w="10368"/>
@@ -40333,7 +40337,7 @@
       <w:tblPr>
         <w:tblStyle w:val="TableGrid"/>
         <w:tblW w:w="0" w:type="auto"/>
-        <w:tblLook w:val="04A0"/>
+        <w:tblLook w:val="04A0" w:firstRow="1" w:lastRow="0" w:firstColumn="1" w:lastColumn="0" w:noHBand="0" w:noVBand="1"/>
       </w:tblPr>
       <w:tblGrid>
         <w:gridCol w:w="2248"/>
@@ -41062,14 +41066,14 @@
       <w:pPr>
         <w:pStyle w:val="Heading2"/>
       </w:pPr>
-      <w:bookmarkStart w:id="63" w:name="_Toc450148127"/>
-      <w:bookmarkStart w:id="64" w:name="_Toc482093700"/>
+      <w:bookmarkStart w:id="62" w:name="_Toc450148127"/>
+      <w:bookmarkStart w:id="63" w:name="_Toc482093700"/>
       <w:r>
         <w:lastRenderedPageBreak/>
         <w:t>4.2 Questions - PL/SQL</w:t>
       </w:r>
+      <w:bookmarkEnd w:id="62"/>
       <w:bookmarkEnd w:id="63"/>
-      <w:bookmarkEnd w:id="64"/>
     </w:p>
     <w:p>
       <w:pPr>
@@ -42172,7 +42176,7 @@
           <w:u w:val="single"/>
         </w:rPr>
       </w:pPr>
-      <w:bookmarkStart w:id="65" w:name="_Toc450148128"/>
+      <w:bookmarkStart w:id="64" w:name="_Toc450148128"/>
       <w:r>
         <w:br w:type="page"/>
       </w:r>
@@ -42181,7 +42185,7 @@
       <w:pPr>
         <w:pStyle w:val="Heading1"/>
       </w:pPr>
-      <w:bookmarkStart w:id="66" w:name="_Toc482093701"/>
+      <w:bookmarkStart w:id="65" w:name="_Toc482093701"/>
       <w:r>
         <w:lastRenderedPageBreak/>
         <w:t>5</w:t>
@@ -42195,8 +42199,8 @@
       <w:r>
         <w:t>Middleware</w:t>
       </w:r>
+      <w:bookmarkEnd w:id="64"/>
       <w:bookmarkEnd w:id="65"/>
-      <w:bookmarkEnd w:id="66"/>
     </w:p>
     <w:p>
       <w:pPr>
@@ -42354,7 +42358,7 @@
           <w:noProof/>
         </w:rPr>
         <w:drawing>
-          <wp:inline distT="0" distB="0" distL="0" distR="0">
+          <wp:inline distT="0" distB="0" distL="0" distR="0" wp14:anchorId="191B049B" wp14:editId="3C8C7A10">
             <wp:extent cx="6172200" cy="2419350"/>
             <wp:effectExtent l="0" t="0" r="0" b="0"/>
             <wp:docPr id="302" name="Picture 302"/>
@@ -42949,11 +42953,11 @@
       <w:pPr>
         <w:pStyle w:val="Heading2"/>
       </w:pPr>
-      <w:bookmarkStart w:id="67" w:name="_Toc482093702"/>
+      <w:bookmarkStart w:id="66" w:name="_Toc482093702"/>
       <w:r>
         <w:t>5.1 Questions – Client-server architecture</w:t>
       </w:r>
-      <w:bookmarkEnd w:id="67"/>
+      <w:bookmarkEnd w:id="66"/>
     </w:p>
     <w:p>
       <w:pPr>
@@ -43717,8 +43721,8 @@
       <w:pPr>
         <w:pStyle w:val="Heading2"/>
       </w:pPr>
-      <w:bookmarkStart w:id="68" w:name="_Toc479172618"/>
-      <w:bookmarkStart w:id="69" w:name="_Toc482093703"/>
+      <w:bookmarkStart w:id="67" w:name="_Toc479172618"/>
+      <w:bookmarkStart w:id="68" w:name="_Toc482093703"/>
       <w:r>
         <w:lastRenderedPageBreak/>
         <w:t>5</w:t>
@@ -43732,8 +43736,8 @@
       <w:r>
         <w:t>User-based HTTP Transaction Systems versus Web Services</w:t>
       </w:r>
+      <w:bookmarkEnd w:id="67"/>
       <w:bookmarkEnd w:id="68"/>
-      <w:bookmarkEnd w:id="69"/>
     </w:p>
     <w:p>
       <w:pPr>
@@ -43847,7 +43851,7 @@
           <w:rFonts w:ascii="Arial" w:hAnsi="Arial" w:cs="Arial"/>
           <w:noProof/>
         </w:rPr>
-        <w:pict>
+        <w:pict w14:anchorId="743383C9">
           <v:shape id="Text Box 2" o:spid="_x0000_s1029" type="#_x0000_t202" style="position:absolute;left:0;text-align:left;margin-left:189pt;margin-top:118.9pt;width:78.75pt;height:30pt;z-index:251797504;visibility:visible;mso-width-relative:margin;mso-height-relative:margin" o:gfxdata="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">
             <v:textbox>
               <w:txbxContent>
@@ -43883,7 +43887,7 @@
           <w:noProof/>
         </w:rPr>
         <w:drawing>
-          <wp:inline distT="0" distB="0" distL="0" distR="0">
+          <wp:inline distT="0" distB="0" distL="0" distR="0" wp14:anchorId="7753BD43" wp14:editId="6290AE4C">
             <wp:extent cx="4229100" cy="2209800"/>
             <wp:effectExtent l="0" t="0" r="0" b="0"/>
             <wp:docPr id="17" name="Picture 17"/>
@@ -44000,9 +44004,9 @@
       <w:pPr>
         <w:pStyle w:val="Heading2"/>
       </w:pPr>
-      <w:bookmarkStart w:id="70" w:name="_Toc479172624"/>
-      <w:bookmarkStart w:id="71" w:name="_Toc482093704"/>
-      <w:bookmarkStart w:id="72" w:name="_Toc450148129"/>
+      <w:bookmarkStart w:id="69" w:name="_Toc479172624"/>
+      <w:bookmarkStart w:id="70" w:name="_Toc482093704"/>
+      <w:bookmarkStart w:id="71" w:name="_Toc450148129"/>
       <w:r>
         <w:t>5</w:t>
       </w:r>
@@ -44015,15 +44019,15 @@
       <w:r>
         <w:t>Advantages of Web Services</w:t>
       </w:r>
+      <w:bookmarkEnd w:id="69"/>
       <w:bookmarkEnd w:id="70"/>
-      <w:bookmarkEnd w:id="71"/>
     </w:p>
     <w:p>
       <w:pPr>
         <w:pStyle w:val="Heading3"/>
       </w:pPr>
-      <w:bookmarkStart w:id="73" w:name="_Toc479172625"/>
-      <w:bookmarkStart w:id="74" w:name="_Toc482093705"/>
+      <w:bookmarkStart w:id="72" w:name="_Toc479172625"/>
+      <w:bookmarkStart w:id="73" w:name="_Toc482093705"/>
       <w:r>
         <w:t>5</w:t>
       </w:r>
@@ -44036,123 +44040,157 @@
       <w:r>
         <w:t>Exposing the Existing Function on the network</w:t>
       </w:r>
+      <w:bookmarkEnd w:id="72"/>
       <w:bookmarkEnd w:id="73"/>
+    </w:p>
+    <w:p>
+      <w:pPr>
+        <w:rPr>
+          <w:rFonts w:ascii="Arial" w:hAnsi="Arial" w:cs="Arial"/>
+        </w:rPr>
+      </w:pPr>
+      <w:r>
+        <w:rPr>
+          <w:rFonts w:ascii="Arial" w:hAnsi="Arial" w:cs="Arial"/>
+        </w:rPr>
+        <w:t>A web service is a unit of managed code that can be remotely invoked using HTTP, that is, it can be activated using HTTP requests. Web services allows you to expose the functionality of your existing code over the network. Once it is exposed on the network, other application can use the functionality of your program.</w:t>
+      </w:r>
+    </w:p>
+    <w:p>
+      <w:pPr>
+        <w:rPr>
+          <w:rFonts w:ascii="Arial" w:hAnsi="Arial" w:cs="Arial"/>
+        </w:rPr>
+      </w:pPr>
+    </w:p>
+    <w:p>
+      <w:pPr>
+        <w:pStyle w:val="Heading3"/>
+      </w:pPr>
+      <w:bookmarkStart w:id="74" w:name="_Toc479172626"/>
+      <w:bookmarkStart w:id="75" w:name="_Toc482093706"/>
+      <w:r>
+        <w:t xml:space="preserve">5.3.2 </w:t>
+      </w:r>
+      <w:r>
+        <w:t>Interoperability - Loosely Coupled</w:t>
+      </w:r>
       <w:bookmarkEnd w:id="74"/>
-    </w:p>
-    <w:p>
-      <w:pPr>
-        <w:rPr>
-          <w:rFonts w:ascii="Arial" w:hAnsi="Arial" w:cs="Arial"/>
-        </w:rPr>
-      </w:pPr>
-      <w:r>
-        <w:rPr>
-          <w:rFonts w:ascii="Arial" w:hAnsi="Arial" w:cs="Arial"/>
-        </w:rPr>
-        <w:t>A web service is a unit of managed code that can be remotely invoked using HTTP, that is, it can be activated using HTTP requests. Web services allows you to expose the functionality of your existing code over the network. Once it is exposed on the network, other application can use the functionality of your program.</w:t>
-      </w:r>
-    </w:p>
-    <w:p>
-      <w:pPr>
-        <w:rPr>
-          <w:rFonts w:ascii="Arial" w:hAnsi="Arial" w:cs="Arial"/>
-        </w:rPr>
-      </w:pPr>
+      <w:bookmarkEnd w:id="75"/>
+    </w:p>
+    <w:p>
+      <w:pPr>
+        <w:rPr>
+          <w:rFonts w:ascii="Arial" w:hAnsi="Arial" w:cs="Arial"/>
+        </w:rPr>
+      </w:pPr>
+      <w:r>
+        <w:rPr>
+          <w:rFonts w:ascii="Arial" w:hAnsi="Arial" w:cs="Arial"/>
+        </w:rPr>
+        <w:t>Web services allow various applications to talk to each other and share data and services among themselves. Other applications can also use the web services. For example, a VB or .NET application can talk to Java web services and vice versa. Web services are used to make the application platform and technology independent.</w:t>
+      </w:r>
+    </w:p>
+    <w:p>
+      <w:pPr>
+        <w:rPr>
+          <w:rFonts w:ascii="Arial" w:hAnsi="Arial" w:cs="Arial"/>
+        </w:rPr>
+      </w:pPr>
+    </w:p>
+    <w:p>
+      <w:pPr>
+        <w:rPr>
+          <w:rFonts w:ascii="Arial" w:hAnsi="Arial" w:cs="Arial"/>
+        </w:rPr>
+      </w:pPr>
+      <w:r>
+        <w:rPr>
+          <w:rFonts w:ascii="Arial" w:hAnsi="Arial" w:cs="Arial"/>
+        </w:rPr>
+        <w:t>Web services allow clients to invoke procedures, functions, and methods on remote objects using an XML-based protocol. Remote procedures expose input and output parameters that a web service must support.</w:t>
+      </w:r>
+    </w:p>
+    <w:p>
+      <w:pPr>
+        <w:rPr>
+          <w:rFonts w:ascii="Arial" w:hAnsi="Arial" w:cs="Arial"/>
+        </w:rPr>
+      </w:pPr>
+    </w:p>
+    <w:p>
+      <w:pPr>
+        <w:rPr>
+          <w:rFonts w:ascii="Arial" w:hAnsi="Arial" w:cs="Arial"/>
+        </w:rPr>
+      </w:pPr>
+      <w:r>
+        <w:rPr>
+          <w:rFonts w:ascii="Arial" w:hAnsi="Arial" w:cs="Arial"/>
+        </w:rPr>
+        <w:t>Component development through Enterprise JavaBeans (EJBs) and .NET Components has increasingly become a part of architectures and enterprise deployments over the past couple of years. Both technologies are distributed and accessible through a variety of RPC mechanisms.</w:t>
+      </w:r>
+    </w:p>
+    <w:p>
+      <w:pPr>
+        <w:rPr>
+          <w:rFonts w:ascii="Arial" w:hAnsi="Arial" w:cs="Arial"/>
+        </w:rPr>
+      </w:pPr>
+    </w:p>
+    <w:p>
+      <w:pPr>
+        <w:rPr>
+          <w:rFonts w:ascii="Arial" w:hAnsi="Arial" w:cs="Arial"/>
+        </w:rPr>
+      </w:pPr>
+      <w:r>
+        <w:rPr>
+          <w:rFonts w:ascii="Arial" w:hAnsi="Arial" w:cs="Arial"/>
+        </w:rPr>
+        <w:t>A web service supports RPC by providing services of its own, equivalent to those of a traditional component, or by translating incoming invocations into an invocation of an EJB or a .NET component.</w:t>
+      </w:r>
     </w:p>
     <w:p>
       <w:pPr>
         <w:pStyle w:val="Heading3"/>
       </w:pPr>
-      <w:bookmarkStart w:id="75" w:name="_Toc479172626"/>
-      <w:bookmarkStart w:id="76" w:name="_Toc482093706"/>
-      <w:r>
-        <w:t xml:space="preserve">5.3.2 </w:t>
-      </w:r>
-      <w:r>
-        <w:t>Interoperability - Loosely Coupled</w:t>
-      </w:r>
-      <w:bookmarkEnd w:id="75"/>
+      <w:bookmarkStart w:id="76" w:name="_Toc479172627"/>
+      <w:bookmarkStart w:id="77" w:name="_Toc482093707"/>
+      <w:r>
+        <w:t>5.3</w:t>
+      </w:r>
+      <w:r>
+        <w:t>.</w:t>
+      </w:r>
+      <w:r>
+        <w:t>4</w:t>
+      </w:r>
+      <w:r>
+        <w:t>Standardized Protocol</w:t>
+      </w:r>
       <w:bookmarkEnd w:id="76"/>
-    </w:p>
-    <w:p>
-      <w:pPr>
-        <w:rPr>
-          <w:rFonts w:ascii="Arial" w:hAnsi="Arial" w:cs="Arial"/>
-        </w:rPr>
-      </w:pPr>
-      <w:r>
-        <w:rPr>
-          <w:rFonts w:ascii="Arial" w:hAnsi="Arial" w:cs="Arial"/>
-        </w:rPr>
-        <w:t>Web services allow various applications to talk to each other and share data and services among themselves. Other applications can also use the web services. For example, a VB or .NET application can talk to Java web services and vice versa. Web services are used to make the application platform and technology independent.</w:t>
-      </w:r>
-    </w:p>
-    <w:p>
-      <w:pPr>
-        <w:rPr>
-          <w:rFonts w:ascii="Arial" w:hAnsi="Arial" w:cs="Arial"/>
-        </w:rPr>
-      </w:pPr>
-    </w:p>
-    <w:p>
-      <w:pPr>
-        <w:rPr>
-          <w:rFonts w:ascii="Arial" w:hAnsi="Arial" w:cs="Arial"/>
-        </w:rPr>
-      </w:pPr>
-      <w:r>
-        <w:rPr>
-          <w:rFonts w:ascii="Arial" w:hAnsi="Arial" w:cs="Arial"/>
-        </w:rPr>
-        <w:t>Web services allow clients to invoke procedures, functions, and methods on remote objects using an XML-based protocol. Remote procedures expose input and output parameters that a web service must support.</w:t>
-      </w:r>
-    </w:p>
-    <w:p>
-      <w:pPr>
-        <w:rPr>
-          <w:rFonts w:ascii="Arial" w:hAnsi="Arial" w:cs="Arial"/>
-        </w:rPr>
-      </w:pPr>
-    </w:p>
-    <w:p>
-      <w:pPr>
-        <w:rPr>
-          <w:rFonts w:ascii="Arial" w:hAnsi="Arial" w:cs="Arial"/>
-        </w:rPr>
-      </w:pPr>
-      <w:r>
-        <w:rPr>
-          <w:rFonts w:ascii="Arial" w:hAnsi="Arial" w:cs="Arial"/>
-        </w:rPr>
-        <w:t>Component development through Enterprise JavaBeans (EJBs) and .NET Components has increasingly become a part of architectures and enterprise deployments over the past couple of years. Both technologies are distributed and accessible through a variety of RPC mechanisms.</w:t>
-      </w:r>
-    </w:p>
-    <w:p>
-      <w:pPr>
-        <w:rPr>
-          <w:rFonts w:ascii="Arial" w:hAnsi="Arial" w:cs="Arial"/>
-        </w:rPr>
-      </w:pPr>
-    </w:p>
-    <w:p>
-      <w:pPr>
-        <w:rPr>
-          <w:rFonts w:ascii="Arial" w:hAnsi="Arial" w:cs="Arial"/>
-        </w:rPr>
-      </w:pPr>
-      <w:r>
-        <w:rPr>
-          <w:rFonts w:ascii="Arial" w:hAnsi="Arial" w:cs="Arial"/>
-        </w:rPr>
-        <w:t>A web service supports RPC by providing services of its own, equivalent to those of a traditional component, or by translating incoming invocations into an invocation of an EJB or a .NET component.</w:t>
+      <w:bookmarkEnd w:id="77"/>
+    </w:p>
+    <w:p>
+      <w:pPr>
+        <w:rPr>
+          <w:rFonts w:ascii="Arial" w:hAnsi="Arial" w:cs="Arial"/>
+        </w:rPr>
+      </w:pPr>
+      <w:r>
+        <w:rPr>
+          <w:rFonts w:ascii="Arial" w:hAnsi="Arial" w:cs="Arial"/>
+        </w:rPr>
+        <w:t>Web services use standardized industry standard protocol for the communication. All the four layers (Service Transport, XML Messaging, Service Description, and Service Discovery layers) use well-defined protocols in the web services protocol stack. This standardization of protocol stack gives the business many advantages such as a wide range of choices, reduction in the cost due to competition, and increase in the quality.</w:t>
       </w:r>
     </w:p>
     <w:p>
       <w:pPr>
         <w:pStyle w:val="Heading3"/>
       </w:pPr>
-      <w:bookmarkStart w:id="77" w:name="_Toc479172627"/>
-      <w:bookmarkStart w:id="78" w:name="_Toc482093707"/>
+      <w:bookmarkStart w:id="78" w:name="_Toc479172628"/>
+      <w:bookmarkStart w:id="79" w:name="_Toc482093708"/>
       <w:r>
         <w:t>5.3</w:t>
       </w:r>
@@ -44160,75 +44198,41 @@
         <w:t>.</w:t>
       </w:r>
       <w:r>
-        <w:t>4</w:t>
-      </w:r>
-      <w:r>
-        <w:t>Standardized Protocol</w:t>
-      </w:r>
-      <w:bookmarkEnd w:id="77"/>
+        <w:t>5</w:t>
+      </w:r>
+      <w:r>
+        <w:t>Low Cost of Communication</w:t>
+      </w:r>
       <w:bookmarkEnd w:id="78"/>
-    </w:p>
-    <w:p>
-      <w:pPr>
-        <w:rPr>
-          <w:rFonts w:ascii="Arial" w:hAnsi="Arial" w:cs="Arial"/>
-        </w:rPr>
-      </w:pPr>
-      <w:r>
-        <w:rPr>
-          <w:rFonts w:ascii="Arial" w:hAnsi="Arial" w:cs="Arial"/>
-        </w:rPr>
-        <w:t>Web services use standardized industry standard protocol for the communication. All the four layers (Service Transport, XML Messaging, Service Description, and Service Discovery layers) use well-defined protocols in the web services protocol stack. This standardization of protocol stack gives the business many advantages such as a wide range of choices, reduction in the cost due to competition, and increase in the quality.</w:t>
+      <w:bookmarkEnd w:id="79"/>
+    </w:p>
+    <w:p>
+      <w:pPr>
+        <w:rPr>
+          <w:rFonts w:ascii="Arial" w:hAnsi="Arial" w:cs="Arial"/>
+        </w:rPr>
+      </w:pPr>
+      <w:r>
+        <w:rPr>
+          <w:rFonts w:ascii="Arial" w:hAnsi="Arial" w:cs="Arial"/>
+        </w:rPr>
+        <w:t>Web services use SOAP over HTTP protocol, so you can use your existing low-cost internet for implementing web services. This solution is much less costly compared to proprietary solutions like EDI/B2B. Besides SOAP over HTTP, web services can also be implemented on other reliable transport mechanisms like FTP.</w:t>
       </w:r>
     </w:p>
     <w:p>
       <w:pPr>
         <w:pStyle w:val="Heading3"/>
       </w:pPr>
-      <w:bookmarkStart w:id="79" w:name="_Toc479172628"/>
-      <w:bookmarkStart w:id="80" w:name="_Toc482093708"/>
-      <w:r>
-        <w:t>5.3</w:t>
-      </w:r>
-      <w:r>
-        <w:t>.</w:t>
-      </w:r>
-      <w:r>
-        <w:t>5</w:t>
-      </w:r>
-      <w:r>
-        <w:t>Low Cost of Communication</w:t>
-      </w:r>
-      <w:bookmarkEnd w:id="79"/>
+      <w:bookmarkStart w:id="80" w:name="_Toc479172629"/>
+      <w:bookmarkStart w:id="81" w:name="_Toc482093709"/>
+      <w:r>
+        <w:t>5.3.6</w:t>
+      </w:r>
+      <w:r>
+        <w:t>Ability to be Synchronous or Asynchronous</w:t>
+      </w:r>
       <w:bookmarkEnd w:id="80"/>
-    </w:p>
-    <w:p>
-      <w:pPr>
-        <w:rPr>
-          <w:rFonts w:ascii="Arial" w:hAnsi="Arial" w:cs="Arial"/>
-        </w:rPr>
-      </w:pPr>
-      <w:r>
-        <w:rPr>
-          <w:rFonts w:ascii="Arial" w:hAnsi="Arial" w:cs="Arial"/>
-        </w:rPr>
-        <w:t>Web services use SOAP over HTTP protocol, so you can use your existing low-cost internet for implementing web services. This solution is much less costly compared to proprietary solutions like EDI/B2B. Besides SOAP over HTTP, web services can also be implemented on other reliable transport mechanisms like FTP.</w:t>
-      </w:r>
-    </w:p>
-    <w:p>
-      <w:pPr>
-        <w:pStyle w:val="Heading3"/>
-      </w:pPr>
-      <w:bookmarkStart w:id="81" w:name="_Toc479172629"/>
-      <w:bookmarkStart w:id="82" w:name="_Toc482093709"/>
-      <w:r>
-        <w:t>5.3.6</w:t>
-      </w:r>
-      <w:r>
-        <w:t>Ability to be Synchronous or Asynchronous</w:t>
-      </w:r>
       <w:bookmarkEnd w:id="81"/>
-      <w:bookmarkEnd w:id="82"/>
     </w:p>
     <w:p>
       <w:pPr>
@@ -44305,8 +44309,8 @@
       <w:pPr>
         <w:pStyle w:val="Heading2"/>
       </w:pPr>
-      <w:bookmarkStart w:id="83" w:name="_Toc479172630"/>
-      <w:bookmarkStart w:id="84" w:name="_Toc482093710"/>
+      <w:bookmarkStart w:id="82" w:name="_Toc479172630"/>
+      <w:bookmarkStart w:id="83" w:name="_Toc482093710"/>
       <w:r>
         <w:t>5</w:t>
       </w:r>
@@ -44319,8 +44323,8 @@
       <w:r>
         <w:t>Service-Oriented Architecture (SOA)</w:t>
       </w:r>
+      <w:bookmarkEnd w:id="82"/>
       <w:bookmarkEnd w:id="83"/>
-      <w:bookmarkEnd w:id="84"/>
     </w:p>
     <w:p>
       <w:pPr>
@@ -44367,7 +44371,7 @@
       <w:pPr>
         <w:pStyle w:val="Heading3"/>
       </w:pPr>
-      <w:bookmarkStart w:id="85" w:name="_Toc482093711"/>
+      <w:bookmarkStart w:id="84" w:name="_Toc482093711"/>
       <w:r>
         <w:t>5</w:t>
       </w:r>
@@ -44380,7 +44384,7 @@
       <w:r>
         <w:t>.1 Key attributes of SOA:</w:t>
       </w:r>
-      <w:bookmarkEnd w:id="85"/>
+      <w:bookmarkEnd w:id="84"/>
     </w:p>
     <w:p>
       <w:pPr>
@@ -44562,8 +44566,8 @@
       <w:pPr>
         <w:pStyle w:val="Heading3"/>
       </w:pPr>
-      <w:bookmarkStart w:id="86" w:name="_Toc479172632"/>
-      <w:bookmarkStart w:id="87" w:name="_Toc482093712"/>
+      <w:bookmarkStart w:id="85" w:name="_Toc479172632"/>
+      <w:bookmarkStart w:id="86" w:name="_Toc482093712"/>
       <w:r>
         <w:t>5</w:t>
       </w:r>
@@ -44579,8 +44583,8 @@
       <w:r>
         <w:t>SOA Tenets</w:t>
       </w:r>
+      <w:bookmarkEnd w:id="85"/>
       <w:bookmarkEnd w:id="86"/>
-      <w:bookmarkEnd w:id="87"/>
     </w:p>
     <w:p>
       <w:pPr>
@@ -44710,8 +44714,8 @@
       <w:pPr>
         <w:pStyle w:val="Heading2"/>
       </w:pPr>
-      <w:bookmarkStart w:id="88" w:name="_Toc479172633"/>
-      <w:bookmarkStart w:id="89" w:name="_Toc482093713"/>
+      <w:bookmarkStart w:id="87" w:name="_Toc479172633"/>
+      <w:bookmarkStart w:id="88" w:name="_Toc482093713"/>
       <w:r>
         <w:t>5</w:t>
       </w:r>
@@ -44724,76 +44728,76 @@
       <w:r>
         <w:t xml:space="preserve"> REST</w:t>
       </w:r>
+      <w:bookmarkEnd w:id="87"/>
       <w:bookmarkEnd w:id="88"/>
+    </w:p>
+    <w:p>
+      <w:pPr>
+        <w:rPr>
+          <w:rFonts w:ascii="Arial" w:hAnsi="Arial" w:cs="Arial"/>
+        </w:rPr>
+      </w:pPr>
+      <w:r>
+        <w:rPr>
+          <w:rFonts w:ascii="Arial" w:hAnsi="Arial" w:cs="Arial"/>
+        </w:rPr>
+        <w:t>REST defines a set of architectural principles by which you can design Web services that focus on a system's resources, including how resource states are addressed and transferred over HTTP by a wide range of clients written in different languages. If measured by the number of Web services that use it, REST has emerged in the last few years alone as a predominant Web service design model. In fact, REST has had such a large impact on the Web that it has mostly displaced SOAP- and WSDL-based interface design because it's a considerably simpler style to use.</w:t>
+      </w:r>
+    </w:p>
+    <w:p>
+      <w:pPr>
+        <w:rPr>
+          <w:rFonts w:ascii="Arial" w:hAnsi="Arial" w:cs="Arial"/>
+        </w:rPr>
+      </w:pPr>
+    </w:p>
+    <w:p>
+      <w:pPr>
+        <w:rPr>
+          <w:rFonts w:ascii="Arial" w:hAnsi="Arial" w:cs="Arial"/>
+        </w:rPr>
+      </w:pPr>
+      <w:r>
+        <w:rPr>
+          <w:rFonts w:ascii="Arial" w:hAnsi="Arial" w:cs="Arial"/>
+        </w:rPr>
+        <w:t>While REST stands for Representational State Transfer, which is an architectural style for networked hypermedia applications, it is primarily used to build Web services that are lightweight, maintainable, and scalable. A service based on REST is called a RESTful service. REST is not dependent on any protocol, but almost every RESTful service uses HTTP as its underlying protocol. In this article, I examine the creation of RESTful services with HTTP.</w:t>
+      </w:r>
+    </w:p>
+    <w:p>
+      <w:pPr>
+        <w:rPr>
+          <w:rFonts w:ascii="Arial" w:hAnsi="Arial" w:cs="Arial"/>
+        </w:rPr>
+      </w:pPr>
+      <w:r>
+        <w:rPr>
+          <w:rFonts w:ascii="Arial" w:hAnsi="Arial" w:cs="Arial"/>
+        </w:rPr>
+        <w:br w:type="page"/>
+      </w:r>
+    </w:p>
+    <w:p>
+      <w:pPr>
+        <w:rPr>
+          <w:rFonts w:ascii="Arial" w:hAnsi="Arial" w:cs="Arial"/>
+        </w:rPr>
+      </w:pPr>
+    </w:p>
+    <w:p>
+      <w:pPr>
+        <w:pStyle w:val="Heading2"/>
+      </w:pPr>
+      <w:bookmarkStart w:id="89" w:name="_Toc479172634"/>
+      <w:bookmarkStart w:id="90" w:name="_Toc482093714"/>
+      <w:r>
+        <w:t>5.6</w:t>
+      </w:r>
+      <w:r>
+        <w:t xml:space="preserve"> Real World Web Services Example</w:t>
+      </w:r>
       <w:bookmarkEnd w:id="89"/>
-    </w:p>
-    <w:p>
-      <w:pPr>
-        <w:rPr>
-          <w:rFonts w:ascii="Arial" w:hAnsi="Arial" w:cs="Arial"/>
-        </w:rPr>
-      </w:pPr>
-      <w:r>
-        <w:rPr>
-          <w:rFonts w:ascii="Arial" w:hAnsi="Arial" w:cs="Arial"/>
-        </w:rPr>
-        <w:t>REST defines a set of architectural principles by which you can design Web services that focus on a system's resources, including how resource states are addressed and transferred over HTTP by a wide range of clients written in different languages. If measured by the number of Web services that use it, REST has emerged in the last few years alone as a predominant Web service design model. In fact, REST has had such a large impact on the Web that it has mostly displaced SOAP- and WSDL-based interface design because it's a considerably simpler style to use.</w:t>
-      </w:r>
-    </w:p>
-    <w:p>
-      <w:pPr>
-        <w:rPr>
-          <w:rFonts w:ascii="Arial" w:hAnsi="Arial" w:cs="Arial"/>
-        </w:rPr>
-      </w:pPr>
-    </w:p>
-    <w:p>
-      <w:pPr>
-        <w:rPr>
-          <w:rFonts w:ascii="Arial" w:hAnsi="Arial" w:cs="Arial"/>
-        </w:rPr>
-      </w:pPr>
-      <w:r>
-        <w:rPr>
-          <w:rFonts w:ascii="Arial" w:hAnsi="Arial" w:cs="Arial"/>
-        </w:rPr>
-        <w:t>While REST stands for Representational State Transfer, which is an architectural style for networked hypermedia applications, it is primarily used to build Web services that are lightweight, maintainable, and scalable. A service based on REST is called a RESTful service. REST is not dependent on any protocol, but almost every RESTful service uses HTTP as its underlying protocol. In this article, I examine the creation of RESTful services with HTTP.</w:t>
-      </w:r>
-    </w:p>
-    <w:p>
-      <w:pPr>
-        <w:rPr>
-          <w:rFonts w:ascii="Arial" w:hAnsi="Arial" w:cs="Arial"/>
-        </w:rPr>
-      </w:pPr>
-      <w:r>
-        <w:rPr>
-          <w:rFonts w:ascii="Arial" w:hAnsi="Arial" w:cs="Arial"/>
-        </w:rPr>
-        <w:br w:type="page"/>
-      </w:r>
-    </w:p>
-    <w:p>
-      <w:pPr>
-        <w:rPr>
-          <w:rFonts w:ascii="Arial" w:hAnsi="Arial" w:cs="Arial"/>
-        </w:rPr>
-      </w:pPr>
-    </w:p>
-    <w:p>
-      <w:pPr>
-        <w:pStyle w:val="Heading2"/>
-      </w:pPr>
-      <w:bookmarkStart w:id="90" w:name="_Toc479172634"/>
-      <w:bookmarkStart w:id="91" w:name="_Toc482093714"/>
-      <w:r>
-        <w:t>5.6</w:t>
-      </w:r>
-      <w:r>
-        <w:t xml:space="preserve"> Real World Web Services Example</w:t>
-      </w:r>
       <w:bookmarkEnd w:id="90"/>
-      <w:bookmarkEnd w:id="91"/>
     </w:p>
     <w:p>
       <w:pPr>
@@ -44855,7 +44859,7 @@
           <w:noProof/>
         </w:rPr>
         <w:drawing>
-          <wp:inline distT="0" distB="0" distL="0" distR="0">
+          <wp:inline distT="0" distB="0" distL="0" distR="0" wp14:anchorId="637B764B" wp14:editId="12760F8A">
             <wp:extent cx="4619625" cy="2590800"/>
             <wp:effectExtent l="0" t="0" r="9525" b="0"/>
             <wp:docPr id="21" name="Picture 21"/>
@@ -45044,17 +45048,17 @@
       <w:pPr>
         <w:pStyle w:val="Heading2"/>
       </w:pPr>
-      <w:bookmarkStart w:id="92" w:name="_Toc479172635"/>
-      <w:bookmarkStart w:id="93" w:name="_Toc482093715"/>
-      <w:bookmarkEnd w:id="72"/>
+      <w:bookmarkStart w:id="91" w:name="_Toc479172635"/>
+      <w:bookmarkStart w:id="92" w:name="_Toc482093715"/>
+      <w:bookmarkEnd w:id="71"/>
       <w:r>
         <w:t>5.7</w:t>
       </w:r>
       <w:r>
         <w:t xml:space="preserve"> Web Services Primary Technologies</w:t>
       </w:r>
+      <w:bookmarkEnd w:id="91"/>
       <w:bookmarkEnd w:id="92"/>
-      <w:bookmarkEnd w:id="93"/>
     </w:p>
     <w:p>
       <w:pPr>
@@ -45068,7 +45072,7 @@
       <w:tblPr>
         <w:tblStyle w:val="TableGrid"/>
         <w:tblW w:w="0" w:type="auto"/>
-        <w:tblLook w:val="04A0"/>
+        <w:tblLook w:val="04A0" w:firstRow="1" w:lastRow="0" w:firstColumn="1" w:lastColumn="0" w:noHBand="0" w:noVBand="1"/>
       </w:tblPr>
       <w:tblGrid>
         <w:gridCol w:w="1395"/>
@@ -45466,42 +45470,42 @@
       <w:pPr>
         <w:pStyle w:val="Heading2"/>
       </w:pPr>
-      <w:bookmarkStart w:id="94" w:name="_Toc482093716"/>
+      <w:bookmarkStart w:id="93" w:name="_Toc482093716"/>
       <w:r>
         <w:lastRenderedPageBreak/>
         <w:t>5.8 Questions - Web Services</w:t>
       </w:r>
+      <w:bookmarkEnd w:id="93"/>
+    </w:p>
+    <w:p>
+      <w:pPr>
+        <w:rPr>
+          <w:rStyle w:val="Heading3Char"/>
+        </w:rPr>
+      </w:pPr>
+    </w:p>
+    <w:p>
+      <w:pPr>
+        <w:pStyle w:val="Heading3"/>
+        <w:rPr>
+          <w:rFonts w:cs="Arial"/>
+          <w:szCs w:val="22"/>
+        </w:rPr>
+      </w:pPr>
+      <w:bookmarkStart w:id="94" w:name="_Toc482093717"/>
+      <w:r>
+        <w:t>5.</w:t>
+      </w:r>
+      <w:r>
+        <w:t>8</w:t>
+      </w:r>
+      <w:r>
+        <w:t>.1</w:t>
+      </w:r>
+      <w:r>
+        <w:t xml:space="preserve"> Questions – Introduction to Web Services</w:t>
+      </w:r>
       <w:bookmarkEnd w:id="94"/>
-    </w:p>
-    <w:p>
-      <w:pPr>
-        <w:rPr>
-          <w:rStyle w:val="Heading3Char"/>
-        </w:rPr>
-      </w:pPr>
-    </w:p>
-    <w:p>
-      <w:pPr>
-        <w:pStyle w:val="Heading3"/>
-        <w:rPr>
-          <w:rFonts w:cs="Arial"/>
-          <w:szCs w:val="22"/>
-        </w:rPr>
-      </w:pPr>
-      <w:bookmarkStart w:id="95" w:name="_Toc482093717"/>
-      <w:r>
-        <w:t>5.</w:t>
-      </w:r>
-      <w:r>
-        <w:t>8</w:t>
-      </w:r>
-      <w:r>
-        <w:t>.1</w:t>
-      </w:r>
-      <w:r>
-        <w:t xml:space="preserve"> Questions – Introduction to Web Services</w:t>
-      </w:r>
-      <w:bookmarkEnd w:id="95"/>
       <w:r>
         <w:rPr>
           <w:rFonts w:cs="Arial"/>
@@ -45761,7 +45765,7 @@
       <w:tblPr>
         <w:tblStyle w:val="TableGrid"/>
         <w:tblW w:w="0" w:type="auto"/>
-        <w:tblLook w:val="04A0"/>
+        <w:tblLook w:val="04A0" w:firstRow="1" w:lastRow="0" w:firstColumn="1" w:lastColumn="0" w:noHBand="0" w:noVBand="1"/>
       </w:tblPr>
       <w:tblGrid>
         <w:gridCol w:w="9926"/>
@@ -46039,9 +46043,9 @@
       <w:pPr>
         <w:pStyle w:val="Heading3"/>
       </w:pPr>
-      <w:bookmarkStart w:id="96" w:name="_Toc481240153"/>
-      <w:bookmarkStart w:id="97" w:name="_Toc482093718"/>
-      <w:bookmarkStart w:id="98" w:name="_Toc463963164"/>
+      <w:bookmarkStart w:id="95" w:name="_Toc481240153"/>
+      <w:bookmarkStart w:id="96" w:name="_Toc482093718"/>
+      <w:bookmarkStart w:id="97" w:name="_Toc463963164"/>
       <w:r>
         <w:lastRenderedPageBreak/>
         <w:t xml:space="preserve">5.8.2 </w:t>
@@ -46058,9 +46062,9 @@
       <w:r>
         <w:t>WebSphere Messaging and Queuing)</w:t>
       </w:r>
+      <w:bookmarkEnd w:id="95"/>
       <w:bookmarkEnd w:id="96"/>
       <w:bookmarkEnd w:id="97"/>
-      <w:bookmarkEnd w:id="98"/>
     </w:p>
     <w:p>
       <w:pPr>
@@ -46285,7 +46289,7 @@
           <w:noProof/>
         </w:rPr>
         <w:drawing>
-          <wp:inline distT="0" distB="0" distL="0" distR="0">
+          <wp:inline distT="0" distB="0" distL="0" distR="0" wp14:anchorId="563ED103" wp14:editId="42E53C8D">
             <wp:extent cx="5876925" cy="2590800"/>
             <wp:effectExtent l="0" t="0" r="9525" b="0"/>
             <wp:docPr id="23" name="Picture 23"/>
@@ -46461,6 +46465,16 @@
           <w:szCs w:val="22"/>
         </w:rPr>
       </w:pPr>
+      <w:r>
+        <w:rPr>
+          <w:rFonts w:ascii="Arial" w:hAnsi="Arial" w:cs="Arial"/>
+          <w:sz w:val="22"/>
+          <w:szCs w:val="22"/>
+        </w:rPr>
+        <w:t>To be updated</w:t>
+      </w:r>
+      <w:bookmarkStart w:id="98" w:name="_GoBack"/>
+      <w:bookmarkEnd w:id="98"/>
     </w:p>
     <w:p>
       <w:pPr>
@@ -46999,7 +47013,7 @@
       <w:tblPr>
         <w:tblStyle w:val="TableGrid"/>
         <w:tblW w:w="0" w:type="auto"/>
-        <w:tblLook w:val="01E0"/>
+        <w:tblLook w:val="01E0" w:firstRow="1" w:lastRow="1" w:firstColumn="1" w:lastColumn="1" w:noHBand="0" w:noVBand="0"/>
       </w:tblPr>
       <w:tblGrid>
         <w:gridCol w:w="2078"/>
@@ -47621,7 +47635,7 @@
       <w:tblPr>
         <w:tblStyle w:val="TableGrid"/>
         <w:tblW w:w="10278" w:type="dxa"/>
-        <w:tblLook w:val="01E0"/>
+        <w:tblLook w:val="01E0" w:firstRow="1" w:lastRow="1" w:firstColumn="1" w:lastColumn="1" w:noHBand="0" w:noVBand="0"/>
       </w:tblPr>
       <w:tblGrid>
         <w:gridCol w:w="2088"/>
@@ -47918,7 +47932,7 @@
       <w:tblPr>
         <w:tblStyle w:val="TableGrid"/>
         <w:tblW w:w="10278" w:type="dxa"/>
-        <w:tblLook w:val="01E0"/>
+        <w:tblLook w:val="01E0" w:firstRow="1" w:lastRow="1" w:firstColumn="1" w:lastColumn="1" w:noHBand="0" w:noVBand="0"/>
       </w:tblPr>
       <w:tblGrid>
         <w:gridCol w:w="2088"/>
@@ -48415,7 +48429,7 @@
       <w:tblPr>
         <w:tblStyle w:val="TableGrid"/>
         <w:tblW w:w="10368" w:type="dxa"/>
-        <w:tblLook w:val="01E0"/>
+        <w:tblLook w:val="01E0" w:firstRow="1" w:lastRow="1" w:firstColumn="1" w:lastColumn="1" w:noHBand="0" w:noVBand="0"/>
       </w:tblPr>
       <w:tblGrid>
         <w:gridCol w:w="2448"/>
@@ -50045,7 +50059,7 @@
         </w:rPr>
         <w:lastRenderedPageBreak/>
         <w:drawing>
-          <wp:inline distT="0" distB="0" distL="0" distR="0">
+          <wp:inline distT="0" distB="0" distL="0" distR="0" wp14:anchorId="6F50CC9B" wp14:editId="09C638EB">
             <wp:extent cx="6429375" cy="1914525"/>
             <wp:effectExtent l="19050" t="19050" r="28575" b="28575"/>
             <wp:docPr id="24" name="Picture 24" descr="https://confluence.csc.fi/download/attachments/32376503/cloud-stack.png?version=1&amp;modificationDate=1370522854716"/>
@@ -50065,7 +50079,7 @@
                     <a:blip r:embed="rId162">
                       <a:extLst>
                         <a:ext uri="{28A0092B-C50C-407E-A947-70E740481C1C}">
-                          <a14:useLocalDpi xmlns="" xmlns:wpc="http://schemas.microsoft.com/office/word/2010/wordprocessingCanvas" xmlns:cx="http://schemas.microsoft.com/office/drawing/2014/chartex" xmlns:cx1="http://schemas.microsoft.com/office/drawing/2015/9/8/chartex" xmlns:mc="http://schemas.openxmlformats.org/markup-compatibility/2006" xmlns:o="urn:schemas-microsoft-com:office:office" xmlns:v="urn:schemas-microsoft-com:vml" xmlns:wp14="http://schemas.microsoft.com/office/word/2010/wordprocessingDrawing" xmlns:w10="urn:schemas-microsoft-com:office:word" xmlns:w="http://schemas.openxmlformats.org/wordprocessingml/2006/main" xmlns:w14="http://schemas.microsoft.com/office/word/2010/wordml" xmlns:w15="http://schemas.microsoft.com/office/word/2012/wordml" xmlns:w16se="http://schemas.microsoft.com/office/word/2015/wordml/symex" xmlns:wpg="http://schemas.microsoft.com/office/word/2010/wordprocessingGroup" xmlns:wpi="http://schemas.microsoft.com/office/word/2010/wordprocessingInk" xmlns:wps="http://schemas.microsoft.com/office/word/2010/wordprocessingShape" xmlns:a14="http://schemas.microsoft.com/office/drawing/2010/main" val="0"/>
+                          <a14:useLocalDpi xmlns:a14="http://schemas.microsoft.com/office/drawing/2010/main" val="0"/>
                         </a:ext>
                       </a:extLst>
                     </a:blip>
@@ -50153,7 +50167,7 @@
       <w:tblPr>
         <w:tblStyle w:val="TableGrid"/>
         <w:tblW w:w="0" w:type="auto"/>
-        <w:tblLook w:val="04A0"/>
+        <w:tblLook w:val="04A0" w:firstRow="1" w:lastRow="0" w:firstColumn="1" w:lastColumn="0" w:noHBand="0" w:noVBand="1"/>
       </w:tblPr>
       <w:tblGrid>
         <w:gridCol w:w="2107"/>
@@ -52585,7 +52599,7 @@
       <w:tblPr>
         <w:tblStyle w:val="TableGrid"/>
         <w:tblW w:w="0" w:type="auto"/>
-        <w:tblLook w:val="01E0"/>
+        <w:tblLook w:val="01E0" w:firstRow="1" w:lastRow="1" w:firstColumn="1" w:lastColumn="1" w:noHBand="0" w:noVBand="0"/>
       </w:tblPr>
       <w:tblGrid>
         <w:gridCol w:w="1898"/>
@@ -54001,7 +54015,7 @@
       <w:tblPr>
         <w:tblStyle w:val="TableGrid"/>
         <w:tblW w:w="0" w:type="auto"/>
-        <w:tblLook w:val="01E0"/>
+        <w:tblLook w:val="01E0" w:firstRow="1" w:lastRow="1" w:firstColumn="1" w:lastColumn="1" w:noHBand="0" w:noVBand="0"/>
       </w:tblPr>
       <w:tblGrid>
         <w:gridCol w:w="1898"/>
@@ -54353,15 +54367,15 @@
 </file>
 
 <file path=word/endnotes.xml><?xml version="1.0" encoding="utf-8"?>
-<w:endnotes xmlns:ve="http://schemas.openxmlformats.org/markup-compatibility/2006" xmlns:o="urn:schemas-microsoft-com:office:office" xmlns:r="http://schemas.openxmlformats.org/officeDocument/2006/relationships" xmlns:m="http://schemas.openxmlformats.org/officeDocument/2006/math" xmlns:v="urn:schemas-microsoft-com:vml" xmlns:wp="http://schemas.openxmlformats.org/drawingml/2006/wordprocessingDrawing" xmlns:w10="urn:schemas-microsoft-com:office:word" xmlns:w="http://schemas.openxmlformats.org/wordprocessingml/2006/main" xmlns:wne="http://schemas.microsoft.com/office/word/2006/wordml">
-  <w:endnote w:type="separator" w:id="0">
+<w:endnotes xmlns:wpc="http://schemas.microsoft.com/office/word/2010/wordprocessingCanvas" xmlns:mo="http://schemas.microsoft.com/office/mac/office/2008/main" xmlns:mc="http://schemas.openxmlformats.org/markup-compatibility/2006" xmlns:mv="urn:schemas-microsoft-com:mac:vml" xmlns:o="urn:schemas-microsoft-com:office:office" xmlns:r="http://schemas.openxmlformats.org/officeDocument/2006/relationships" xmlns:m="http://schemas.openxmlformats.org/officeDocument/2006/math" xmlns:v="urn:schemas-microsoft-com:vml" xmlns:wp14="http://schemas.microsoft.com/office/word/2010/wordprocessingDrawing" xmlns:wp="http://schemas.openxmlformats.org/drawingml/2006/wordprocessingDrawing" xmlns:w10="urn:schemas-microsoft-com:office:word" xmlns:w="http://schemas.openxmlformats.org/wordprocessingml/2006/main" xmlns:w14="http://schemas.microsoft.com/office/word/2010/wordml" xmlns:w15="http://schemas.microsoft.com/office/word/2012/wordml" xmlns:wpg="http://schemas.microsoft.com/office/word/2010/wordprocessingGroup" xmlns:wpi="http://schemas.microsoft.com/office/word/2010/wordprocessingInk" xmlns:wne="http://schemas.microsoft.com/office/word/2006/wordml" xmlns:wps="http://schemas.microsoft.com/office/word/2010/wordprocessingShape" mc:Ignorable="w14 w15 wp14 mv">
+  <w:endnote w:type="separator" w:id="-1">
     <w:p>
       <w:r>
         <w:separator/>
       </w:r>
     </w:p>
   </w:endnote>
-  <w:endnote w:type="continuationSeparator" w:id="1">
+  <w:endnote w:type="continuationSeparator" w:id="0">
     <w:p>
       <w:r>
         <w:continuationSeparator/>
@@ -54372,7 +54386,7 @@
 </file>
 
 <file path=word/footer1.xml><?xml version="1.0" encoding="utf-8"?>
-<w:ftr xmlns:ve="http://schemas.openxmlformats.org/markup-compatibility/2006" xmlns:o="urn:schemas-microsoft-com:office:office" xmlns:r="http://schemas.openxmlformats.org/officeDocument/2006/relationships" xmlns:m="http://schemas.openxmlformats.org/officeDocument/2006/math" xmlns:v="urn:schemas-microsoft-com:vml" xmlns:wp="http://schemas.openxmlformats.org/drawingml/2006/wordprocessingDrawing" xmlns:w10="urn:schemas-microsoft-com:office:word" xmlns:w="http://schemas.openxmlformats.org/wordprocessingml/2006/main" xmlns:wne="http://schemas.microsoft.com/office/word/2006/wordml">
+<w:ftr xmlns:wpc="http://schemas.microsoft.com/office/word/2010/wordprocessingCanvas" xmlns:mo="http://schemas.microsoft.com/office/mac/office/2008/main" xmlns:mc="http://schemas.openxmlformats.org/markup-compatibility/2006" xmlns:mv="urn:schemas-microsoft-com:mac:vml" xmlns:o="urn:schemas-microsoft-com:office:office" xmlns:r="http://schemas.openxmlformats.org/officeDocument/2006/relationships" xmlns:m="http://schemas.openxmlformats.org/officeDocument/2006/math" xmlns:v="urn:schemas-microsoft-com:vml" xmlns:wp14="http://schemas.microsoft.com/office/word/2010/wordprocessingDrawing" xmlns:wp="http://schemas.openxmlformats.org/drawingml/2006/wordprocessingDrawing" xmlns:w10="urn:schemas-microsoft-com:office:word" xmlns:w="http://schemas.openxmlformats.org/wordprocessingml/2006/main" xmlns:w14="http://schemas.microsoft.com/office/word/2010/wordml" xmlns:w15="http://schemas.microsoft.com/office/word/2012/wordml" xmlns:wpg="http://schemas.microsoft.com/office/word/2010/wordprocessingGroup" xmlns:wpi="http://schemas.microsoft.com/office/word/2010/wordprocessingInk" xmlns:wne="http://schemas.microsoft.com/office/word/2006/wordml" xmlns:wps="http://schemas.microsoft.com/office/word/2010/wordprocessingShape" mc:Ignorable="w14 w15 wp14 mv">
   <w:p>
     <w:pPr>
       <w:pStyle w:val="Footer"/>
@@ -54410,7 +54424,7 @@
         <w:noProof/>
         <w:color w:val="4F81BD" w:themeColor="accent1"/>
       </w:rPr>
-      <w:t>69</w:t>
+      <w:t>70</w:t>
     </w:r>
     <w:r>
       <w:rPr>
@@ -54424,15 +54438,29 @@
       </w:rPr>
       <w:t xml:space="preserve"> of </w:t>
     </w:r>
-    <w:fldSimple w:instr=" NUMPAGES  \* Arabic  \* MERGEFORMAT ">
-      <w:r>
-        <w:rPr>
-          <w:noProof/>
-          <w:color w:val="4F81BD" w:themeColor="accent1"/>
-        </w:rPr>
-        <w:t>84</w:t>
-      </w:r>
-    </w:fldSimple>
+    <w:r>
+      <w:fldChar w:fldCharType="begin"/>
+    </w:r>
+    <w:r>
+      <w:instrText xml:space="preserve"> NUMPAGES  \* Arabic  \* MERGEFORMAT </w:instrText>
+    </w:r>
+    <w:r>
+      <w:fldChar w:fldCharType="separate"/>
+    </w:r>
+    <w:r>
+      <w:rPr>
+        <w:noProof/>
+        <w:color w:val="4F81BD" w:themeColor="accent1"/>
+      </w:rPr>
+      <w:t>84</w:t>
+    </w:r>
+    <w:r>
+      <w:rPr>
+        <w:noProof/>
+        <w:color w:val="4F81BD" w:themeColor="accent1"/>
+      </w:rPr>
+      <w:fldChar w:fldCharType="end"/>
+    </w:r>
   </w:p>
   <w:p>
     <w:pPr>
@@ -54447,15 +54475,15 @@
 </file>
 
 <file path=word/footnotes.xml><?xml version="1.0" encoding="utf-8"?>
-<w:footnotes xmlns:ve="http://schemas.openxmlformats.org/markup-compatibility/2006" xmlns:o="urn:schemas-microsoft-com:office:office" xmlns:r="http://schemas.openxmlformats.org/officeDocument/2006/relationships" xmlns:m="http://schemas.openxmlformats.org/officeDocument/2006/math" xmlns:v="urn:schemas-microsoft-com:vml" xmlns:wp="http://schemas.openxmlformats.org/drawingml/2006/wordprocessingDrawing" xmlns:w10="urn:schemas-microsoft-com:office:word" xmlns:w="http://schemas.openxmlformats.org/wordprocessingml/2006/main" xmlns:wne="http://schemas.microsoft.com/office/word/2006/wordml">
-  <w:footnote w:type="separator" w:id="0">
+<w:footnotes xmlns:wpc="http://schemas.microsoft.com/office/word/2010/wordprocessingCanvas" xmlns:mo="http://schemas.microsoft.com/office/mac/office/2008/main" xmlns:mc="http://schemas.openxmlformats.org/markup-compatibility/2006" xmlns:mv="urn:schemas-microsoft-com:mac:vml" xmlns:o="urn:schemas-microsoft-com:office:office" xmlns:r="http://schemas.openxmlformats.org/officeDocument/2006/relationships" xmlns:m="http://schemas.openxmlformats.org/officeDocument/2006/math" xmlns:v="urn:schemas-microsoft-com:vml" xmlns:wp14="http://schemas.microsoft.com/office/word/2010/wordprocessingDrawing" xmlns:wp="http://schemas.openxmlformats.org/drawingml/2006/wordprocessingDrawing" xmlns:w10="urn:schemas-microsoft-com:office:word" xmlns:w="http://schemas.openxmlformats.org/wordprocessingml/2006/main" xmlns:w14="http://schemas.microsoft.com/office/word/2010/wordml" xmlns:w15="http://schemas.microsoft.com/office/word/2012/wordml" xmlns:wpg="http://schemas.microsoft.com/office/word/2010/wordprocessingGroup" xmlns:wpi="http://schemas.microsoft.com/office/word/2010/wordprocessingInk" xmlns:wne="http://schemas.microsoft.com/office/word/2006/wordml" xmlns:wps="http://schemas.microsoft.com/office/word/2010/wordprocessingShape" mc:Ignorable="w14 w15 wp14 mv">
+  <w:footnote w:type="separator" w:id="-1">
     <w:p>
       <w:r>
         <w:separator/>
       </w:r>
     </w:p>
   </w:footnote>
-  <w:footnote w:type="continuationSeparator" w:id="1">
+  <w:footnote w:type="continuationSeparator" w:id="0">
     <w:p>
       <w:r>
         <w:continuationSeparator/>
@@ -54466,7 +54494,7 @@
 </file>
 
 <file path=word/header1.xml><?xml version="1.0" encoding="utf-8"?>
-<w:hdr xmlns:ve="http://schemas.openxmlformats.org/markup-compatibility/2006" xmlns:o="urn:schemas-microsoft-com:office:office" xmlns:r="http://schemas.openxmlformats.org/officeDocument/2006/relationships" xmlns:m="http://schemas.openxmlformats.org/officeDocument/2006/math" xmlns:v="urn:schemas-microsoft-com:vml" xmlns:wp="http://schemas.openxmlformats.org/drawingml/2006/wordprocessingDrawing" xmlns:w10="urn:schemas-microsoft-com:office:word" xmlns:w="http://schemas.openxmlformats.org/wordprocessingml/2006/main" xmlns:wne="http://schemas.microsoft.com/office/word/2006/wordml">
+<w:hdr xmlns:wpc="http://schemas.microsoft.com/office/word/2010/wordprocessingCanvas" xmlns:mo="http://schemas.microsoft.com/office/mac/office/2008/main" xmlns:mc="http://schemas.openxmlformats.org/markup-compatibility/2006" xmlns:mv="urn:schemas-microsoft-com:mac:vml" xmlns:o="urn:schemas-microsoft-com:office:office" xmlns:r="http://schemas.openxmlformats.org/officeDocument/2006/relationships" xmlns:m="http://schemas.openxmlformats.org/officeDocument/2006/math" xmlns:v="urn:schemas-microsoft-com:vml" xmlns:wp14="http://schemas.microsoft.com/office/word/2010/wordprocessingDrawing" xmlns:wp="http://schemas.openxmlformats.org/drawingml/2006/wordprocessingDrawing" xmlns:w10="urn:schemas-microsoft-com:office:word" xmlns:w="http://schemas.openxmlformats.org/wordprocessingml/2006/main" xmlns:w14="http://schemas.microsoft.com/office/word/2010/wordml" xmlns:w15="http://schemas.microsoft.com/office/word/2012/wordml" xmlns:wpg="http://schemas.microsoft.com/office/word/2010/wordprocessingGroup" xmlns:wpi="http://schemas.microsoft.com/office/word/2010/wordprocessingInk" xmlns:wne="http://schemas.microsoft.com/office/word/2006/wordml" xmlns:wps="http://schemas.microsoft.com/office/word/2010/wordprocessingShape" mc:Ignorable="w14 w15 wp14 mv">
   <w:p>
     <w:pPr>
       <w:pStyle w:val="Header"/>
@@ -54475,8 +54503,8 @@
       <w:rPr>
         <w:noProof/>
       </w:rPr>
-      <w:pict>
-        <v:rect id="Rectangle 197" o:spid="_x0000_s10241" style="position:absolute;margin-left:0;margin-top:0;width:468.5pt;height:21.3pt;z-index:-251658752;visibility:visible;mso-width-percent:1000;mso-height-percent:27;mso-top-percent:45;mso-wrap-distance-left:9.35pt;mso-wrap-distance-right:9.35pt;mso-position-horizontal:center;mso-position-horizontal-relative:margin;mso-position-vertical-relative:page;mso-width-percent:1000;mso-height-percent:27;mso-top-percent:45;mso-width-relative:margin;v-text-anchor:middle" o:gfxdata="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" o:allowoverlap="f" fillcolor="#4f81bd [3204]" stroked="f" strokeweight="2pt">
+      <w:pict w14:anchorId="77143889">
+        <v:rect id="Rectangle 197" o:spid="_x0000_s2049" style="position:absolute;margin-left:0;margin-top:0;width:468.5pt;height:21.3pt;z-index:-251658752;visibility:visible;mso-width-percent:1000;mso-height-percent:27;mso-top-percent:45;mso-wrap-distance-left:9.35pt;mso-wrap-distance-right:9.35pt;mso-position-horizontal:center;mso-position-horizontal-relative:margin;mso-position-vertical-relative:page;mso-width-percent:1000;mso-height-percent:27;mso-top-percent:45;mso-width-relative:margin;v-text-anchor:middle" o:gfxdata="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" o:allowoverlap="f" fillcolor="#4f81bd [3204]" stroked="f" strokeweight="2pt">
           <v:textbox style="mso-fit-shape-to-text:t">
             <w:txbxContent>
               <w:sdt>
@@ -54491,6 +54519,7 @@
                   <w:dataBinding w:prefixMappings="xmlns:ns0='http://purl.org/dc/elements/1.1/' xmlns:ns1='http://schemas.openxmlformats.org/package/2006/metadata/core-properties' " w:xpath="/ns1:coreProperties[1]/ns0:title[1]" w:storeItemID="{6C3C8BC8-F283-45AE-878A-BAB7291924A1}"/>
                   <w:text/>
                 </w:sdtPr>
+                <w:sdtEndPr/>
                 <w:sdtContent>
                   <w:p>
                     <w:pPr>
@@ -54522,7 +54551,7 @@
 </file>
 
 <file path=word/numbering.xml><?xml version="1.0" encoding="utf-8"?>
-<w:numbering xmlns:ve="http://schemas.openxmlformats.org/markup-compatibility/2006" xmlns:o="urn:schemas-microsoft-com:office:office" xmlns:r="http://schemas.openxmlformats.org/officeDocument/2006/relationships" xmlns:m="http://schemas.openxmlformats.org/officeDocument/2006/math" xmlns:v="urn:schemas-microsoft-com:vml" xmlns:wp="http://schemas.openxmlformats.org/drawingml/2006/wordprocessingDrawing" xmlns:w10="urn:schemas-microsoft-com:office:word" xmlns:w="http://schemas.openxmlformats.org/wordprocessingml/2006/main" xmlns:wne="http://schemas.microsoft.com/office/word/2006/wordml">
+<w:numbering xmlns:wpc="http://schemas.microsoft.com/office/word/2010/wordprocessingCanvas" xmlns:mo="http://schemas.microsoft.com/office/mac/office/2008/main" xmlns:mc="http://schemas.openxmlformats.org/markup-compatibility/2006" xmlns:mv="urn:schemas-microsoft-com:mac:vml" xmlns:o="urn:schemas-microsoft-com:office:office" xmlns:r="http://schemas.openxmlformats.org/officeDocument/2006/relationships" xmlns:m="http://schemas.openxmlformats.org/officeDocument/2006/math" xmlns:v="urn:schemas-microsoft-com:vml" xmlns:wp14="http://schemas.microsoft.com/office/word/2010/wordprocessingDrawing" xmlns:wp="http://schemas.openxmlformats.org/drawingml/2006/wordprocessingDrawing" xmlns:w10="urn:schemas-microsoft-com:office:word" xmlns:w="http://schemas.openxmlformats.org/wordprocessingml/2006/main" xmlns:w14="http://schemas.microsoft.com/office/word/2010/wordml" xmlns:w15="http://schemas.microsoft.com/office/word/2012/wordml" xmlns:wpg="http://schemas.microsoft.com/office/word/2010/wordprocessingGroup" xmlns:wpi="http://schemas.microsoft.com/office/word/2010/wordprocessingInk" xmlns:wne="http://schemas.microsoft.com/office/word/2006/wordml" xmlns:wps="http://schemas.microsoft.com/office/word/2010/wordprocessingShape" mc:Ignorable="w14 w15 wp14 mv">
   <w:abstractNum w:abstractNumId="0">
     <w:nsid w:val="FFFFFF7C"/>
     <w:multiLevelType w:val="singleLevel"/>
@@ -55417,7 +55446,7 @@
 </file>
 
 <file path=word/styles.xml><?xml version="1.0" encoding="utf-8"?>
-<w:styles xmlns:r="http://schemas.openxmlformats.org/officeDocument/2006/relationships" xmlns:w="http://schemas.openxmlformats.org/wordprocessingml/2006/main">
+<w:styles xmlns:mc="http://schemas.openxmlformats.org/markup-compatibility/2006" xmlns:r="http://schemas.openxmlformats.org/officeDocument/2006/relationships" xmlns:w="http://schemas.openxmlformats.org/wordprocessingml/2006/main" xmlns:w14="http://schemas.microsoft.com/office/word/2010/wordml" xmlns:w15="http://schemas.microsoft.com/office/word/2012/wordml" mc:Ignorable="w14 w15">
   <w:docDefaults>
     <w:rPrDefault>
       <w:rPr>
@@ -55427,155 +55456,382 @@
     </w:rPrDefault>
     <w:pPrDefault/>
   </w:docDefaults>
-  <w:latentStyles w:defLockedState="0" w:defUIPriority="0" w:defSemiHidden="1" w:defUnhideWhenUsed="1" w:defQFormat="0" w:count="267">
-    <w:lsdException w:name="Normal" w:semiHidden="0" w:unhideWhenUsed="0" w:qFormat="1"/>
-    <w:lsdException w:name="heading 1" w:semiHidden="0" w:uiPriority="9" w:unhideWhenUsed="0" w:qFormat="1"/>
-    <w:lsdException w:name="heading 2" w:qFormat="1"/>
-    <w:lsdException w:name="heading 3" w:uiPriority="9" w:qFormat="1"/>
-    <w:lsdException w:name="heading 4" w:qFormat="1"/>
-    <w:lsdException w:name="heading 5" w:qFormat="1"/>
-    <w:lsdException w:name="heading 6" w:qFormat="1"/>
-    <w:lsdException w:name="heading 7" w:qFormat="1"/>
-    <w:lsdException w:name="heading 8" w:qFormat="1"/>
-    <w:lsdException w:name="heading 9" w:qFormat="1"/>
-    <w:lsdException w:name="toc 1" w:uiPriority="39"/>
-    <w:lsdException w:name="toc 2" w:uiPriority="39"/>
-    <w:lsdException w:name="toc 3" w:uiPriority="39"/>
-    <w:lsdException w:name="toc 4" w:uiPriority="39"/>
-    <w:lsdException w:name="toc 5" w:uiPriority="39"/>
-    <w:lsdException w:name="toc 6" w:uiPriority="39"/>
-    <w:lsdException w:name="toc 7" w:uiPriority="39"/>
-    <w:lsdException w:name="toc 8" w:uiPriority="39"/>
-    <w:lsdException w:name="toc 9" w:uiPriority="39"/>
-    <w:lsdException w:name="header" w:uiPriority="99"/>
-    <w:lsdException w:name="footer" w:uiPriority="99"/>
-    <w:lsdException w:name="caption" w:qFormat="1"/>
-    <w:lsdException w:name="List Number" w:semiHidden="0" w:unhideWhenUsed="0"/>
-    <w:lsdException w:name="List 4" w:semiHidden="0" w:unhideWhenUsed="0"/>
-    <w:lsdException w:name="List 5" w:semiHidden="0" w:unhideWhenUsed="0"/>
-    <w:lsdException w:name="Title" w:semiHidden="0" w:unhideWhenUsed="0" w:qFormat="1"/>
-    <w:lsdException w:name="Subtitle" w:semiHidden="0" w:unhideWhenUsed="0" w:qFormat="1"/>
-    <w:lsdException w:name="Salutation" w:semiHidden="0" w:unhideWhenUsed="0"/>
-    <w:lsdException w:name="Date" w:semiHidden="0" w:unhideWhenUsed="0"/>
-    <w:lsdException w:name="Body Text First Indent" w:semiHidden="0" w:unhideWhenUsed="0"/>
-    <w:lsdException w:name="Hyperlink" w:uiPriority="99"/>
-    <w:lsdException w:name="Strong" w:semiHidden="0" w:uiPriority="22" w:unhideWhenUsed="0" w:qFormat="1"/>
-    <w:lsdException w:name="Emphasis" w:semiHidden="0" w:unhideWhenUsed="0" w:qFormat="1"/>
-    <w:lsdException w:name="Normal (Web)" w:uiPriority="99"/>
-    <w:lsdException w:name="No List" w:uiPriority="99"/>
-    <w:lsdException w:name="Balloon Text" w:uiPriority="99"/>
-    <w:lsdException w:name="Table Grid" w:semiHidden="0" w:uiPriority="59" w:unhideWhenUsed="0"/>
-    <w:lsdException w:name="Placeholder Text" w:uiPriority="99" w:unhideWhenUsed="0"/>
-    <w:lsdException w:name="No Spacing" w:semiHidden="0" w:uiPriority="1" w:unhideWhenUsed="0" w:qFormat="1"/>
-    <w:lsdException w:name="Light Shading" w:semiHidden="0" w:uiPriority="60" w:unhideWhenUsed="0"/>
-    <w:lsdException w:name="Light List" w:semiHidden="0" w:uiPriority="61" w:unhideWhenUsed="0"/>
-    <w:lsdException w:name="Light Grid" w:semiHidden="0" w:uiPriority="62" w:unhideWhenUsed="0"/>
-    <w:lsdException w:name="Medium Shading 1" w:semiHidden="0" w:uiPriority="63" w:unhideWhenUsed="0"/>
-    <w:lsdException w:name="Medium Shading 2" w:semiHidden="0" w:uiPriority="64" w:unhideWhenUsed="0"/>
-    <w:lsdException w:name="Medium List 1" w:semiHidden="0" w:uiPriority="65" w:unhideWhenUsed="0"/>
-    <w:lsdException w:name="Medium List 2" w:semiHidden="0" w:uiPriority="66" w:unhideWhenUsed="0"/>
-    <w:lsdException w:name="Medium Grid 1" w:semiHidden="0" w:uiPriority="67" w:unhideWhenUsed="0"/>
-    <w:lsdException w:name="Medium Grid 2" w:semiHidden="0" w:uiPriority="68" w:unhideWhenUsed="0"/>
-    <w:lsdException w:name="Medium Grid 3" w:semiHidden="0" w:uiPriority="69" w:unhideWhenUsed="0"/>
-    <w:lsdException w:name="Dark List" w:semiHidden="0" w:uiPriority="70" w:unhideWhenUsed="0"/>
-    <w:lsdException w:name="Colorful Shading" w:semiHidden="0" w:uiPriority="71" w:unhideWhenUsed="0"/>
-    <w:lsdException w:name="Colorful List" w:semiHidden="0" w:uiPriority="72" w:unhideWhenUsed="0"/>
-    <w:lsdException w:name="Colorful Grid" w:semiHidden="0" w:uiPriority="73" w:unhideWhenUsed="0"/>
-    <w:lsdException w:name="Light Shading Accent 1" w:semiHidden="0" w:uiPriority="60" w:unhideWhenUsed="0"/>
-    <w:lsdException w:name="Light List Accent 1" w:semiHidden="0" w:uiPriority="61" w:unhideWhenUsed="0"/>
-    <w:lsdException w:name="Light Grid Accent 1" w:semiHidden="0" w:uiPriority="62" w:unhideWhenUsed="0"/>
-    <w:lsdException w:name="Medium Shading 1 Accent 1" w:semiHidden="0" w:uiPriority="63" w:unhideWhenUsed="0"/>
-    <w:lsdException w:name="Medium Shading 2 Accent 1" w:semiHidden="0" w:uiPriority="64" w:unhideWhenUsed="0"/>
-    <w:lsdException w:name="Medium List 1 Accent 1" w:semiHidden="0" w:uiPriority="65" w:unhideWhenUsed="0"/>
-    <w:lsdException w:name="Revision" w:uiPriority="99" w:unhideWhenUsed="0"/>
-    <w:lsdException w:name="List Paragraph" w:semiHidden="0" w:uiPriority="34" w:unhideWhenUsed="0" w:qFormat="1"/>
-    <w:lsdException w:name="Quote" w:semiHidden="0" w:uiPriority="29" w:unhideWhenUsed="0" w:qFormat="1"/>
-    <w:lsdException w:name="Intense Quote" w:semiHidden="0" w:uiPriority="30" w:unhideWhenUsed="0" w:qFormat="1"/>
-    <w:lsdException w:name="Medium List 2 Accent 1" w:semiHidden="0" w:uiPriority="66" w:unhideWhenUsed="0"/>
-    <w:lsdException w:name="Medium Grid 1 Accent 1" w:semiHidden="0" w:uiPriority="67" w:unhideWhenUsed="0"/>
-    <w:lsdException w:name="Medium Grid 2 Accent 1" w:semiHidden="0" w:uiPriority="68" w:unhideWhenUsed="0"/>
-    <w:lsdException w:name="Medium Grid 3 Accent 1" w:semiHidden="0" w:uiPriority="69" w:unhideWhenUsed="0"/>
-    <w:lsdException w:name="Dark List Accent 1" w:semiHidden="0" w:uiPriority="70" w:unhideWhenUsed="0"/>
-    <w:lsdException w:name="Colorful Shading Accent 1" w:semiHidden="0" w:uiPriority="71" w:unhideWhenUsed="0"/>
-    <w:lsdException w:name="Colorful List Accent 1" w:semiHidden="0" w:uiPriority="72" w:unhideWhenUsed="0"/>
-    <w:lsdException w:name="Colorful Grid Accent 1" w:semiHidden="0" w:uiPriority="73" w:unhideWhenUsed="0"/>
-    <w:lsdException w:name="Light Shading Accent 2" w:semiHidden="0" w:uiPriority="60" w:unhideWhenUsed="0"/>
-    <w:lsdException w:name="Light List Accent 2" w:semiHidden="0" w:uiPriority="61" w:unhideWhenUsed="0"/>
-    <w:lsdException w:name="Light Grid Accent 2" w:semiHidden="0" w:uiPriority="62" w:unhideWhenUsed="0"/>
-    <w:lsdException w:name="Medium Shading 1 Accent 2" w:semiHidden="0" w:uiPriority="63" w:unhideWhenUsed="0"/>
-    <w:lsdException w:name="Medium Shading 2 Accent 2" w:semiHidden="0" w:uiPriority="64" w:unhideWhenUsed="0"/>
-    <w:lsdException w:name="Medium List 1 Accent 2" w:semiHidden="0" w:uiPriority="65" w:unhideWhenUsed="0"/>
-    <w:lsdException w:name="Medium List 2 Accent 2" w:semiHidden="0" w:uiPriority="66" w:unhideWhenUsed="0"/>
-    <w:lsdException w:name="Medium Grid 1 Accent 2" w:semiHidden="0" w:uiPriority="67" w:unhideWhenUsed="0"/>
-    <w:lsdException w:name="Medium Grid 2 Accent 2" w:semiHidden="0" w:uiPriority="68" w:unhideWhenUsed="0"/>
-    <w:lsdException w:name="Medium Grid 3 Accent 2" w:semiHidden="0" w:uiPriority="69" w:unhideWhenUsed="0"/>
-    <w:lsdException w:name="Dark List Accent 2" w:semiHidden="0" w:uiPriority="70" w:unhideWhenUsed="0"/>
-    <w:lsdException w:name="Colorful Shading Accent 2" w:semiHidden="0" w:uiPriority="71" w:unhideWhenUsed="0"/>
-    <w:lsdException w:name="Colorful List Accent 2" w:semiHidden="0" w:uiPriority="72" w:unhideWhenUsed="0"/>
-    <w:lsdException w:name="Colorful Grid Accent 2" w:semiHidden="0" w:uiPriority="73" w:unhideWhenUsed="0"/>
-    <w:lsdException w:name="Light Shading Accent 3" w:semiHidden="0" w:uiPriority="60" w:unhideWhenUsed="0"/>
-    <w:lsdException w:name="Light List Accent 3" w:semiHidden="0" w:uiPriority="61" w:unhideWhenUsed="0"/>
-    <w:lsdException w:name="Light Grid Accent 3" w:semiHidden="0" w:uiPriority="62" w:unhideWhenUsed="0"/>
-    <w:lsdException w:name="Medium Shading 1 Accent 3" w:semiHidden="0" w:uiPriority="63" w:unhideWhenUsed="0"/>
-    <w:lsdException w:name="Medium Shading 2 Accent 3" w:semiHidden="0" w:uiPriority="64" w:unhideWhenUsed="0"/>
-    <w:lsdException w:name="Medium List 1 Accent 3" w:semiHidden="0" w:uiPriority="65" w:unhideWhenUsed="0"/>
-    <w:lsdException w:name="Medium List 2 Accent 3" w:semiHidden="0" w:uiPriority="66" w:unhideWhenUsed="0"/>
-    <w:lsdException w:name="Medium Grid 1 Accent 3" w:semiHidden="0" w:uiPriority="67" w:unhideWhenUsed="0"/>
-    <w:lsdException w:name="Medium Grid 2 Accent 3" w:semiHidden="0" w:uiPriority="68" w:unhideWhenUsed="0"/>
-    <w:lsdException w:name="Medium Grid 3 Accent 3" w:semiHidden="0" w:uiPriority="69" w:unhideWhenUsed="0"/>
-    <w:lsdException w:name="Dark List Accent 3" w:semiHidden="0" w:uiPriority="70" w:unhideWhenUsed="0"/>
-    <w:lsdException w:name="Colorful Shading Accent 3" w:semiHidden="0" w:uiPriority="71" w:unhideWhenUsed="0"/>
-    <w:lsdException w:name="Colorful List Accent 3" w:semiHidden="0" w:uiPriority="72" w:unhideWhenUsed="0"/>
-    <w:lsdException w:name="Colorful Grid Accent 3" w:semiHidden="0" w:uiPriority="73" w:unhideWhenUsed="0"/>
-    <w:lsdException w:name="Light Shading Accent 4" w:semiHidden="0" w:uiPriority="60" w:unhideWhenUsed="0"/>
-    <w:lsdException w:name="Light List Accent 4" w:semiHidden="0" w:uiPriority="61" w:unhideWhenUsed="0"/>
-    <w:lsdException w:name="Light Grid Accent 4" w:semiHidden="0" w:uiPriority="62" w:unhideWhenUsed="0"/>
-    <w:lsdException w:name="Medium Shading 1 Accent 4" w:semiHidden="0" w:uiPriority="63" w:unhideWhenUsed="0"/>
-    <w:lsdException w:name="Medium Shading 2 Accent 4" w:semiHidden="0" w:uiPriority="64" w:unhideWhenUsed="0"/>
-    <w:lsdException w:name="Medium List 1 Accent 4" w:semiHidden="0" w:uiPriority="65" w:unhideWhenUsed="0"/>
-    <w:lsdException w:name="Medium List 2 Accent 4" w:semiHidden="0" w:uiPriority="66" w:unhideWhenUsed="0"/>
-    <w:lsdException w:name="Medium Grid 1 Accent 4" w:semiHidden="0" w:uiPriority="67" w:unhideWhenUsed="0"/>
-    <w:lsdException w:name="Medium Grid 2 Accent 4" w:semiHidden="0" w:uiPriority="68" w:unhideWhenUsed="0"/>
-    <w:lsdException w:name="Medium Grid 3 Accent 4" w:semiHidden="0" w:uiPriority="69" w:unhideWhenUsed="0"/>
-    <w:lsdException w:name="Dark List Accent 4" w:semiHidden="0" w:uiPriority="70" w:unhideWhenUsed="0"/>
-    <w:lsdException w:name="Colorful Shading Accent 4" w:semiHidden="0" w:uiPriority="71" w:unhideWhenUsed="0"/>
-    <w:lsdException w:name="Colorful List Accent 4" w:semiHidden="0" w:uiPriority="72" w:unhideWhenUsed="0"/>
-    <w:lsdException w:name="Colorful Grid Accent 4" w:semiHidden="0" w:uiPriority="73" w:unhideWhenUsed="0"/>
-    <w:lsdException w:name="Light Shading Accent 5" w:semiHidden="0" w:uiPriority="60" w:unhideWhenUsed="0"/>
-    <w:lsdException w:name="Light List Accent 5" w:semiHidden="0" w:uiPriority="61" w:unhideWhenUsed="0"/>
-    <w:lsdException w:name="Light Grid Accent 5" w:semiHidden="0" w:uiPriority="62" w:unhideWhenUsed="0"/>
-    <w:lsdException w:name="Medium Shading 1 Accent 5" w:semiHidden="0" w:uiPriority="63" w:unhideWhenUsed="0"/>
-    <w:lsdException w:name="Medium Shading 2 Accent 5" w:semiHidden="0" w:uiPriority="64" w:unhideWhenUsed="0"/>
-    <w:lsdException w:name="Medium List 1 Accent 5" w:semiHidden="0" w:uiPriority="65" w:unhideWhenUsed="0"/>
-    <w:lsdException w:name="Medium List 2 Accent 5" w:semiHidden="0" w:uiPriority="66" w:unhideWhenUsed="0"/>
-    <w:lsdException w:name="Medium Grid 1 Accent 5" w:semiHidden="0" w:uiPriority="67" w:unhideWhenUsed="0"/>
-    <w:lsdException w:name="Medium Grid 2 Accent 5" w:semiHidden="0" w:uiPriority="68" w:unhideWhenUsed="0"/>
-    <w:lsdException w:name="Medium Grid 3 Accent 5" w:semiHidden="0" w:uiPriority="69" w:unhideWhenUsed="0"/>
-    <w:lsdException w:name="Dark List Accent 5" w:semiHidden="0" w:uiPriority="70" w:unhideWhenUsed="0"/>
-    <w:lsdException w:name="Colorful Shading Accent 5" w:semiHidden="0" w:uiPriority="71" w:unhideWhenUsed="0"/>
-    <w:lsdException w:name="Colorful List Accent 5" w:semiHidden="0" w:uiPriority="72" w:unhideWhenUsed="0"/>
-    <w:lsdException w:name="Colorful Grid Accent 5" w:semiHidden="0" w:uiPriority="73" w:unhideWhenUsed="0"/>
-    <w:lsdException w:name="Light Shading Accent 6" w:semiHidden="0" w:uiPriority="60" w:unhideWhenUsed="0"/>
-    <w:lsdException w:name="Light List Accent 6" w:semiHidden="0" w:uiPriority="61" w:unhideWhenUsed="0"/>
-    <w:lsdException w:name="Light Grid Accent 6" w:semiHidden="0" w:uiPriority="62" w:unhideWhenUsed="0"/>
-    <w:lsdException w:name="Medium Shading 1 Accent 6" w:semiHidden="0" w:uiPriority="63" w:unhideWhenUsed="0"/>
-    <w:lsdException w:name="Medium Shading 2 Accent 6" w:semiHidden="0" w:uiPriority="64" w:unhideWhenUsed="0"/>
-    <w:lsdException w:name="Medium List 1 Accent 6" w:semiHidden="0" w:uiPriority="65" w:unhideWhenUsed="0"/>
-    <w:lsdException w:name="Medium List 2 Accent 6" w:semiHidden="0" w:uiPriority="66" w:unhideWhenUsed="0"/>
-    <w:lsdException w:name="Medium Grid 1 Accent 6" w:semiHidden="0" w:uiPriority="67" w:unhideWhenUsed="0"/>
-    <w:lsdException w:name="Medium Grid 2 Accent 6" w:semiHidden="0" w:uiPriority="68" w:unhideWhenUsed="0"/>
-    <w:lsdException w:name="Medium Grid 3 Accent 6" w:semiHidden="0" w:uiPriority="69" w:unhideWhenUsed="0"/>
-    <w:lsdException w:name="Dark List Accent 6" w:semiHidden="0" w:uiPriority="70" w:unhideWhenUsed="0"/>
-    <w:lsdException w:name="Colorful Shading Accent 6" w:semiHidden="0" w:uiPriority="71" w:unhideWhenUsed="0"/>
-    <w:lsdException w:name="Colorful List Accent 6" w:semiHidden="0" w:uiPriority="72" w:unhideWhenUsed="0"/>
-    <w:lsdException w:name="Colorful Grid Accent 6" w:semiHidden="0" w:uiPriority="73" w:unhideWhenUsed="0"/>
-    <w:lsdException w:name="Subtle Emphasis" w:semiHidden="0" w:uiPriority="19" w:unhideWhenUsed="0" w:qFormat="1"/>
-    <w:lsdException w:name="Intense Emphasis" w:semiHidden="0" w:uiPriority="21" w:unhideWhenUsed="0" w:qFormat="1"/>
-    <w:lsdException w:name="Subtle Reference" w:semiHidden="0" w:uiPriority="31" w:unhideWhenUsed="0" w:qFormat="1"/>
-    <w:lsdException w:name="Intense Reference" w:semiHidden="0" w:uiPriority="32" w:unhideWhenUsed="0" w:qFormat="1"/>
-    <w:lsdException w:name="Book Title" w:semiHidden="0" w:uiPriority="33" w:unhideWhenUsed="0" w:qFormat="1"/>
-    <w:lsdException w:name="Bibliography" w:uiPriority="37"/>
-    <w:lsdException w:name="TOC Heading" w:uiPriority="39" w:qFormat="1"/>
+  <w:latentStyles w:defLockedState="0" w:defUIPriority="0" w:defSemiHidden="0" w:defUnhideWhenUsed="0" w:defQFormat="0" w:count="381">
+    <w:lsdException w:name="Normal" w:qFormat="1"/>
+    <w:lsdException w:name="heading 1" w:uiPriority="9" w:qFormat="1"/>
+    <w:lsdException w:name="heading 2" w:semiHidden="1" w:unhideWhenUsed="1" w:qFormat="1"/>
+    <w:lsdException w:name="heading 3" w:semiHidden="1" w:uiPriority="9" w:unhideWhenUsed="1" w:qFormat="1"/>
+    <w:lsdException w:name="heading 4" w:semiHidden="1" w:unhideWhenUsed="1" w:qFormat="1"/>
+    <w:lsdException w:name="heading 5" w:semiHidden="1" w:unhideWhenUsed="1" w:qFormat="1"/>
+    <w:lsdException w:name="heading 6" w:semiHidden="1" w:unhideWhenUsed="1" w:qFormat="1"/>
+    <w:lsdException w:name="heading 7" w:semiHidden="1" w:unhideWhenUsed="1" w:qFormat="1"/>
+    <w:lsdException w:name="heading 8" w:semiHidden="1" w:unhideWhenUsed="1" w:qFormat="1"/>
+    <w:lsdException w:name="heading 9" w:semiHidden="1" w:unhideWhenUsed="1" w:qFormat="1"/>
+    <w:lsdException w:name="index 1" w:semiHidden="1" w:unhideWhenUsed="1"/>
+    <w:lsdException w:name="index 2" w:semiHidden="1" w:unhideWhenUsed="1"/>
+    <w:lsdException w:name="index 3" w:semiHidden="1" w:unhideWhenUsed="1"/>
+    <w:lsdException w:name="index 4" w:semiHidden="1" w:unhideWhenUsed="1"/>
+    <w:lsdException w:name="index 5" w:semiHidden="1" w:unhideWhenUsed="1"/>
+    <w:lsdException w:name="index 6" w:semiHidden="1" w:unhideWhenUsed="1"/>
+    <w:lsdException w:name="index 7" w:semiHidden="1" w:unhideWhenUsed="1"/>
+    <w:lsdException w:name="index 8" w:semiHidden="1" w:unhideWhenUsed="1"/>
+    <w:lsdException w:name="index 9" w:semiHidden="1" w:unhideWhenUsed="1"/>
+    <w:lsdException w:name="toc 1" w:semiHidden="1" w:uiPriority="39" w:unhideWhenUsed="1"/>
+    <w:lsdException w:name="toc 2" w:semiHidden="1" w:uiPriority="39" w:unhideWhenUsed="1"/>
+    <w:lsdException w:name="toc 3" w:semiHidden="1" w:uiPriority="39" w:unhideWhenUsed="1"/>
+    <w:lsdException w:name="toc 4" w:semiHidden="1" w:uiPriority="39" w:unhideWhenUsed="1"/>
+    <w:lsdException w:name="toc 5" w:semiHidden="1" w:uiPriority="39" w:unhideWhenUsed="1"/>
+    <w:lsdException w:name="toc 6" w:semiHidden="1" w:uiPriority="39" w:unhideWhenUsed="1"/>
+    <w:lsdException w:name="toc 7" w:semiHidden="1" w:uiPriority="39" w:unhideWhenUsed="1"/>
+    <w:lsdException w:name="toc 8" w:semiHidden="1" w:uiPriority="39" w:unhideWhenUsed="1"/>
+    <w:lsdException w:name="toc 9" w:semiHidden="1" w:uiPriority="39" w:unhideWhenUsed="1"/>
+    <w:lsdException w:name="Normal Indent" w:semiHidden="1" w:unhideWhenUsed="1"/>
+    <w:lsdException w:name="footnote text" w:semiHidden="1" w:unhideWhenUsed="1"/>
+    <w:lsdException w:name="annotation text" w:semiHidden="1" w:unhideWhenUsed="1"/>
+    <w:lsdException w:name="header" w:semiHidden="1" w:uiPriority="99" w:unhideWhenUsed="1"/>
+    <w:lsdException w:name="footer" w:semiHidden="1" w:uiPriority="99" w:unhideWhenUsed="1"/>
+    <w:lsdException w:name="index heading" w:semiHidden="1" w:unhideWhenUsed="1"/>
+    <w:lsdException w:name="caption" w:semiHidden="1" w:unhideWhenUsed="1" w:qFormat="1"/>
+    <w:lsdException w:name="table of figures" w:semiHidden="1" w:unhideWhenUsed="1"/>
+    <w:lsdException w:name="envelope address" w:semiHidden="1" w:unhideWhenUsed="1"/>
+    <w:lsdException w:name="envelope return" w:semiHidden="1" w:unhideWhenUsed="1"/>
+    <w:lsdException w:name="footnote reference" w:semiHidden="1" w:unhideWhenUsed="1"/>
+    <w:lsdException w:name="annotation reference" w:semiHidden="1" w:unhideWhenUsed="1"/>
+    <w:lsdException w:name="line number" w:semiHidden="1" w:unhideWhenUsed="1"/>
+    <w:lsdException w:name="page number" w:semiHidden="1" w:unhideWhenUsed="1"/>
+    <w:lsdException w:name="endnote reference" w:semiHidden="1" w:unhideWhenUsed="1"/>
+    <w:lsdException w:name="endnote text" w:semiHidden="1" w:unhideWhenUsed="1"/>
+    <w:lsdException w:name="table of authorities" w:semiHidden="1" w:unhideWhenUsed="1"/>
+    <w:lsdException w:name="macro" w:semiHidden="1" w:unhideWhenUsed="1"/>
+    <w:lsdException w:name="toa heading" w:semiHidden="1" w:unhideWhenUsed="1"/>
+    <w:lsdException w:name="List" w:semiHidden="1" w:unhideWhenUsed="1"/>
+    <w:lsdException w:name="List Bullet" w:semiHidden="1" w:unhideWhenUsed="1"/>
+    <w:lsdException w:name="List 2" w:semiHidden="1" w:unhideWhenUsed="1"/>
+    <w:lsdException w:name="List 3" w:semiHidden="1" w:unhideWhenUsed="1"/>
+    <w:lsdException w:name="List Bullet 2" w:semiHidden="1" w:unhideWhenUsed="1"/>
+    <w:lsdException w:name="List Bullet 3" w:semiHidden="1" w:unhideWhenUsed="1"/>
+    <w:lsdException w:name="List Bullet 4" w:semiHidden="1" w:unhideWhenUsed="1"/>
+    <w:lsdException w:name="List Bullet 5" w:semiHidden="1" w:unhideWhenUsed="1"/>
+    <w:lsdException w:name="List Number 2" w:semiHidden="1" w:unhideWhenUsed="1"/>
+    <w:lsdException w:name="List Number 3" w:semiHidden="1" w:unhideWhenUsed="1"/>
+    <w:lsdException w:name="List Number 4" w:semiHidden="1" w:unhideWhenUsed="1"/>
+    <w:lsdException w:name="List Number 5" w:semiHidden="1" w:unhideWhenUsed="1"/>
+    <w:lsdException w:name="Title" w:qFormat="1"/>
+    <w:lsdException w:name="Closing" w:semiHidden="1" w:unhideWhenUsed="1"/>
+    <w:lsdException w:name="Signature" w:semiHidden="1" w:unhideWhenUsed="1"/>
+    <w:lsdException w:name="Default Paragraph Font" w:semiHidden="1" w:unhideWhenUsed="1"/>
+    <w:lsdException w:name="Body Text" w:semiHidden="1" w:unhideWhenUsed="1"/>
+    <w:lsdException w:name="Body Text Indent" w:semiHidden="1" w:unhideWhenUsed="1"/>
+    <w:lsdException w:name="List Continue" w:semiHidden="1" w:unhideWhenUsed="1"/>
+    <w:lsdException w:name="List Continue 2" w:semiHidden="1" w:unhideWhenUsed="1"/>
+    <w:lsdException w:name="List Continue 3" w:semiHidden="1" w:unhideWhenUsed="1"/>
+    <w:lsdException w:name="List Continue 4" w:semiHidden="1" w:unhideWhenUsed="1"/>
+    <w:lsdException w:name="List Continue 5" w:semiHidden="1" w:unhideWhenUsed="1"/>
+    <w:lsdException w:name="Message Header" w:semiHidden="1" w:unhideWhenUsed="1"/>
+    <w:lsdException w:name="Subtitle" w:qFormat="1"/>
+    <w:lsdException w:name="Body Text First Indent 2" w:semiHidden="1" w:unhideWhenUsed="1"/>
+    <w:lsdException w:name="Note Heading" w:semiHidden="1" w:unhideWhenUsed="1"/>
+    <w:lsdException w:name="Body Text 2" w:semiHidden="1" w:unhideWhenUsed="1"/>
+    <w:lsdException w:name="Body Text 3" w:semiHidden="1" w:unhideWhenUsed="1"/>
+    <w:lsdException w:name="Body Text Indent 2" w:semiHidden="1" w:unhideWhenUsed="1"/>
+    <w:lsdException w:name="Body Text Indent 3" w:semiHidden="1" w:unhideWhenUsed="1"/>
+    <w:lsdException w:name="Block Text" w:semiHidden="1" w:unhideWhenUsed="1"/>
+    <w:lsdException w:name="Hyperlink" w:semiHidden="1" w:uiPriority="99" w:unhideWhenUsed="1"/>
+    <w:lsdException w:name="FollowedHyperlink" w:semiHidden="1" w:unhideWhenUsed="1"/>
+    <w:lsdException w:name="Strong" w:uiPriority="22" w:qFormat="1"/>
+    <w:lsdException w:name="Emphasis" w:qFormat="1"/>
+    <w:lsdException w:name="Document Map" w:semiHidden="1" w:unhideWhenUsed="1"/>
+    <w:lsdException w:name="Plain Text" w:semiHidden="1" w:unhideWhenUsed="1"/>
+    <w:lsdException w:name="E-mail Signature" w:semiHidden="1" w:unhideWhenUsed="1"/>
+    <w:lsdException w:name="HTML Top of Form" w:semiHidden="1" w:unhideWhenUsed="1"/>
+    <w:lsdException w:name="HTML Bottom of Form" w:semiHidden="1" w:unhideWhenUsed="1"/>
+    <w:lsdException w:name="Normal (Web)" w:semiHidden="1" w:uiPriority="99" w:unhideWhenUsed="1"/>
+    <w:lsdException w:name="HTML Acronym" w:semiHidden="1" w:unhideWhenUsed="1"/>
+    <w:lsdException w:name="HTML Address" w:semiHidden="1" w:unhideWhenUsed="1"/>
+    <w:lsdException w:name="HTML Cite" w:semiHidden="1" w:unhideWhenUsed="1"/>
+    <w:lsdException w:name="HTML Code" w:semiHidden="1" w:unhideWhenUsed="1"/>
+    <w:lsdException w:name="HTML Definition" w:semiHidden="1" w:unhideWhenUsed="1"/>
+    <w:lsdException w:name="HTML Keyboard" w:semiHidden="1" w:unhideWhenUsed="1"/>
+    <w:lsdException w:name="HTML Preformatted" w:semiHidden="1" w:unhideWhenUsed="1"/>
+    <w:lsdException w:name="HTML Sample" w:semiHidden="1" w:unhideWhenUsed="1"/>
+    <w:lsdException w:name="HTML Typewriter" w:semiHidden="1" w:unhideWhenUsed="1"/>
+    <w:lsdException w:name="HTML Variable" w:semiHidden="1" w:unhideWhenUsed="1"/>
+    <w:lsdException w:name="Normal Table" w:semiHidden="1" w:unhideWhenUsed="1"/>
+    <w:lsdException w:name="annotation subject" w:semiHidden="1" w:unhideWhenUsed="1"/>
+    <w:lsdException w:name="No List" w:semiHidden="1" w:uiPriority="99" w:unhideWhenUsed="1"/>
+    <w:lsdException w:name="Outline List 1" w:semiHidden="1" w:unhideWhenUsed="1"/>
+    <w:lsdException w:name="Outline List 2" w:semiHidden="1" w:unhideWhenUsed="1"/>
+    <w:lsdException w:name="Outline List 3" w:semiHidden="1" w:unhideWhenUsed="1"/>
+    <w:lsdException w:name="Table Simple 1" w:semiHidden="1" w:unhideWhenUsed="1"/>
+    <w:lsdException w:name="Table Simple 2" w:semiHidden="1" w:unhideWhenUsed="1"/>
+    <w:lsdException w:name="Table Simple 3" w:semiHidden="1" w:unhideWhenUsed="1"/>
+    <w:lsdException w:name="Table Classic 1" w:semiHidden="1" w:unhideWhenUsed="1"/>
+    <w:lsdException w:name="Table Classic 2" w:semiHidden="1" w:unhideWhenUsed="1"/>
+    <w:lsdException w:name="Table Classic 3" w:semiHidden="1" w:unhideWhenUsed="1"/>
+    <w:lsdException w:name="Table Classic 4" w:semiHidden="1" w:unhideWhenUsed="1"/>
+    <w:lsdException w:name="Table Colorful 1" w:semiHidden="1" w:unhideWhenUsed="1"/>
+    <w:lsdException w:name="Table Colorful 2" w:semiHidden="1" w:unhideWhenUsed="1"/>
+    <w:lsdException w:name="Table Colorful 3" w:semiHidden="1" w:unhideWhenUsed="1"/>
+    <w:lsdException w:name="Table Columns 1" w:semiHidden="1" w:unhideWhenUsed="1"/>
+    <w:lsdException w:name="Table Columns 2" w:semiHidden="1" w:unhideWhenUsed="1"/>
+    <w:lsdException w:name="Table Columns 3" w:semiHidden="1" w:unhideWhenUsed="1"/>
+    <w:lsdException w:name="Table Columns 4" w:semiHidden="1" w:unhideWhenUsed="1"/>
+    <w:lsdException w:name="Table Columns 5" w:semiHidden="1" w:unhideWhenUsed="1"/>
+    <w:lsdException w:name="Table Grid 1" w:semiHidden="1" w:unhideWhenUsed="1"/>
+    <w:lsdException w:name="Table Grid 2" w:semiHidden="1" w:unhideWhenUsed="1"/>
+    <w:lsdException w:name="Table Grid 3" w:semiHidden="1" w:unhideWhenUsed="1"/>
+    <w:lsdException w:name="Table Grid 4" w:semiHidden="1" w:unhideWhenUsed="1"/>
+    <w:lsdException w:name="Table Grid 5" w:semiHidden="1" w:unhideWhenUsed="1"/>
+    <w:lsdException w:name="Table Grid 6" w:semiHidden="1" w:unhideWhenUsed="1"/>
+    <w:lsdException w:name="Table Grid 7" w:semiHidden="1" w:unhideWhenUsed="1"/>
+    <w:lsdException w:name="Table Grid 8" w:semiHidden="1" w:unhideWhenUsed="1"/>
+    <w:lsdException w:name="Table List 1" w:semiHidden="1" w:unhideWhenUsed="1"/>
+    <w:lsdException w:name="Table List 2" w:semiHidden="1" w:unhideWhenUsed="1"/>
+    <w:lsdException w:name="Table List 3" w:semiHidden="1" w:unhideWhenUsed="1"/>
+    <w:lsdException w:name="Table List 4" w:semiHidden="1" w:unhideWhenUsed="1"/>
+    <w:lsdException w:name="Table List 5" w:semiHidden="1" w:unhideWhenUsed="1"/>
+    <w:lsdException w:name="Table List 6" w:semiHidden="1" w:unhideWhenUsed="1"/>
+    <w:lsdException w:name="Table List 7" w:semiHidden="1" w:unhideWhenUsed="1"/>
+    <w:lsdException w:name="Table List 8" w:semiHidden="1" w:unhideWhenUsed="1"/>
+    <w:lsdException w:name="Table 3D effects 1" w:semiHidden="1" w:unhideWhenUsed="1"/>
+    <w:lsdException w:name="Table 3D effects 2" w:semiHidden="1" w:unhideWhenUsed="1"/>
+    <w:lsdException w:name="Table 3D effects 3" w:semiHidden="1" w:unhideWhenUsed="1"/>
+    <w:lsdException w:name="Table Contemporary" w:semiHidden="1" w:unhideWhenUsed="1"/>
+    <w:lsdException w:name="Table Elegant" w:semiHidden="1" w:unhideWhenUsed="1"/>
+    <w:lsdException w:name="Table Professional" w:semiHidden="1" w:unhideWhenUsed="1"/>
+    <w:lsdException w:name="Table Subtle 1" w:semiHidden="1" w:unhideWhenUsed="1"/>
+    <w:lsdException w:name="Table Subtle 2" w:semiHidden="1" w:unhideWhenUsed="1"/>
+    <w:lsdException w:name="Table Web 1" w:semiHidden="1" w:unhideWhenUsed="1"/>
+    <w:lsdException w:name="Table Web 2" w:semiHidden="1" w:unhideWhenUsed="1"/>
+    <w:lsdException w:name="Table Web 3" w:semiHidden="1" w:unhideWhenUsed="1"/>
+    <w:lsdException w:name="Balloon Text" w:semiHidden="1" w:uiPriority="99" w:unhideWhenUsed="1"/>
+    <w:lsdException w:name="Table Grid" w:uiPriority="59"/>
+    <w:lsdException w:name="Table Theme" w:semiHidden="1" w:unhideWhenUsed="1"/>
+    <w:lsdException w:name="Note Level 1" w:semiHidden="1" w:unhideWhenUsed="1"/>
+    <w:lsdException w:name="Note Level 2" w:semiHidden="1" w:unhideWhenUsed="1"/>
+    <w:lsdException w:name="Note Level 3" w:semiHidden="1" w:unhideWhenUsed="1"/>
+    <w:lsdException w:name="Note Level 4" w:semiHidden="1" w:unhideWhenUsed="1"/>
+    <w:lsdException w:name="Note Level 5" w:semiHidden="1" w:unhideWhenUsed="1"/>
+    <w:lsdException w:name="Note Level 6" w:semiHidden="1" w:unhideWhenUsed="1"/>
+    <w:lsdException w:name="Note Level 7" w:semiHidden="1" w:unhideWhenUsed="1"/>
+    <w:lsdException w:name="Note Level 8" w:semiHidden="1" w:unhideWhenUsed="1"/>
+    <w:lsdException w:name="Note Level 9" w:semiHidden="1" w:unhideWhenUsed="1"/>
+    <w:lsdException w:name="Placeholder Text" w:semiHidden="1" w:uiPriority="99"/>
+    <w:lsdException w:name="No Spacing" w:uiPriority="1" w:qFormat="1"/>
+    <w:lsdException w:name="Light Shading" w:uiPriority="60"/>
+    <w:lsdException w:name="Light List" w:uiPriority="61"/>
+    <w:lsdException w:name="Light Grid" w:uiPriority="62"/>
+    <w:lsdException w:name="Medium Shading 1" w:uiPriority="63"/>
+    <w:lsdException w:name="Medium Shading 2" w:uiPriority="64"/>
+    <w:lsdException w:name="Medium List 1" w:uiPriority="65"/>
+    <w:lsdException w:name="Medium List 2" w:uiPriority="66"/>
+    <w:lsdException w:name="Medium Grid 1" w:uiPriority="67"/>
+    <w:lsdException w:name="Medium Grid 2" w:uiPriority="68"/>
+    <w:lsdException w:name="Medium Grid 3" w:uiPriority="69"/>
+    <w:lsdException w:name="Dark List" w:uiPriority="70"/>
+    <w:lsdException w:name="Colorful Shading" w:uiPriority="71"/>
+    <w:lsdException w:name="Colorful List" w:uiPriority="72"/>
+    <w:lsdException w:name="Colorful Grid" w:uiPriority="73"/>
+    <w:lsdException w:name="Light Shading Accent 1" w:uiPriority="60"/>
+    <w:lsdException w:name="Light List Accent 1" w:uiPriority="61"/>
+    <w:lsdException w:name="Light Grid Accent 1" w:uiPriority="62"/>
+    <w:lsdException w:name="Medium Shading 1 Accent 1" w:uiPriority="63"/>
+    <w:lsdException w:name="Medium Shading 2 Accent 1" w:uiPriority="64"/>
+    <w:lsdException w:name="Medium List 1 Accent 1" w:uiPriority="65"/>
+    <w:lsdException w:name="Revision" w:semiHidden="1" w:uiPriority="99"/>
+    <w:lsdException w:name="List Paragraph" w:uiPriority="34" w:qFormat="1"/>
+    <w:lsdException w:name="Quote" w:uiPriority="29" w:qFormat="1"/>
+    <w:lsdException w:name="Intense Quote" w:uiPriority="30" w:qFormat="1"/>
+    <w:lsdException w:name="Medium List 2 Accent 1" w:uiPriority="66"/>
+    <w:lsdException w:name="Medium Grid 1 Accent 1" w:uiPriority="67"/>
+    <w:lsdException w:name="Medium Grid 2 Accent 1" w:uiPriority="68"/>
+    <w:lsdException w:name="Medium Grid 3 Accent 1" w:uiPriority="69"/>
+    <w:lsdException w:name="Dark List Accent 1" w:uiPriority="70"/>
+    <w:lsdException w:name="Colorful Shading Accent 1" w:uiPriority="71"/>
+    <w:lsdException w:name="Colorful List Accent 1" w:uiPriority="72"/>
+    <w:lsdException w:name="Colorful Grid Accent 1" w:uiPriority="73"/>
+    <w:lsdException w:name="Light Shading Accent 2" w:uiPriority="60"/>
+    <w:lsdException w:name="Light List Accent 2" w:uiPriority="61"/>
+    <w:lsdException w:name="Light Grid Accent 2" w:uiPriority="62"/>
+    <w:lsdException w:name="Medium Shading 1 Accent 2" w:uiPriority="63"/>
+    <w:lsdException w:name="Medium Shading 2 Accent 2" w:uiPriority="64"/>
+    <w:lsdException w:name="Medium List 1 Accent 2" w:uiPriority="65"/>
+    <w:lsdException w:name="Medium List 2 Accent 2" w:uiPriority="66"/>
+    <w:lsdException w:name="Medium Grid 1 Accent 2" w:uiPriority="67"/>
+    <w:lsdException w:name="Medium Grid 2 Accent 2" w:uiPriority="68"/>
+    <w:lsdException w:name="Medium Grid 3 Accent 2" w:uiPriority="69"/>
+    <w:lsdException w:name="Dark List Accent 2" w:uiPriority="70"/>
+    <w:lsdException w:name="Colorful Shading Accent 2" w:uiPriority="71"/>
+    <w:lsdException w:name="Colorful List Accent 2" w:uiPriority="72"/>
+    <w:lsdException w:name="Colorful Grid Accent 2" w:uiPriority="73"/>
+    <w:lsdException w:name="Light Shading Accent 3" w:uiPriority="60"/>
+    <w:lsdException w:name="Light List Accent 3" w:uiPriority="61"/>
+    <w:lsdException w:name="Light Grid Accent 3" w:uiPriority="62"/>
+    <w:lsdException w:name="Medium Shading 1 Accent 3" w:uiPriority="63"/>
+    <w:lsdException w:name="Medium Shading 2 Accent 3" w:uiPriority="64"/>
+    <w:lsdException w:name="Medium List 1 Accent 3" w:uiPriority="65"/>
+    <w:lsdException w:name="Medium List 2 Accent 3" w:uiPriority="66"/>
+    <w:lsdException w:name="Medium Grid 1 Accent 3" w:uiPriority="67"/>
+    <w:lsdException w:name="Medium Grid 2 Accent 3" w:uiPriority="68"/>
+    <w:lsdException w:name="Medium Grid 3 Accent 3" w:uiPriority="69"/>
+    <w:lsdException w:name="Dark List Accent 3" w:uiPriority="70"/>
+    <w:lsdException w:name="Colorful Shading Accent 3" w:uiPriority="71"/>
+    <w:lsdException w:name="Colorful List Accent 3" w:uiPriority="72"/>
+    <w:lsdException w:name="Colorful Grid Accent 3" w:uiPriority="73"/>
+    <w:lsdException w:name="Light Shading Accent 4" w:uiPriority="60"/>
+    <w:lsdException w:name="Light List Accent 4" w:uiPriority="61"/>
+    <w:lsdException w:name="Light Grid Accent 4" w:uiPriority="62"/>
+    <w:lsdException w:name="Medium Shading 1 Accent 4" w:uiPriority="63"/>
+    <w:lsdException w:name="Medium Shading 2 Accent 4" w:uiPriority="64"/>
+    <w:lsdException w:name="Medium List 1 Accent 4" w:uiPriority="65"/>
+    <w:lsdException w:name="Medium List 2 Accent 4" w:uiPriority="66"/>
+    <w:lsdException w:name="Medium Grid 1 Accent 4" w:uiPriority="67"/>
+    <w:lsdException w:name="Medium Grid 2 Accent 4" w:uiPriority="68"/>
+    <w:lsdException w:name="Medium Grid 3 Accent 4" w:uiPriority="69"/>
+    <w:lsdException w:name="Dark List Accent 4" w:uiPriority="70"/>
+    <w:lsdException w:name="Colorful Shading Accent 4" w:uiPriority="71"/>
+    <w:lsdException w:name="Colorful List Accent 4" w:uiPriority="72"/>
+    <w:lsdException w:name="Colorful Grid Accent 4" w:uiPriority="73"/>
+    <w:lsdException w:name="Light Shading Accent 5" w:uiPriority="60"/>
+    <w:lsdException w:name="Light List Accent 5" w:uiPriority="61"/>
+    <w:lsdException w:name="Light Grid Accent 5" w:uiPriority="62"/>
+    <w:lsdException w:name="Medium Shading 1 Accent 5" w:uiPriority="63"/>
+    <w:lsdException w:name="Medium Shading 2 Accent 5" w:uiPriority="64"/>
+    <w:lsdException w:name="Medium List 1 Accent 5" w:uiPriority="65"/>
+    <w:lsdException w:name="Medium List 2 Accent 5" w:uiPriority="66"/>
+    <w:lsdException w:name="Medium Grid 1 Accent 5" w:uiPriority="67"/>
+    <w:lsdException w:name="Medium Grid 2 Accent 5" w:uiPriority="68"/>
+    <w:lsdException w:name="Medium Grid 3 Accent 5" w:uiPriority="69"/>
+    <w:lsdException w:name="Dark List Accent 5" w:uiPriority="70"/>
+    <w:lsdException w:name="Colorful Shading Accent 5" w:uiPriority="71"/>
+    <w:lsdException w:name="Colorful List Accent 5" w:uiPriority="72"/>
+    <w:lsdException w:name="Colorful Grid Accent 5" w:uiPriority="73"/>
+    <w:lsdException w:name="Light Shading Accent 6" w:uiPriority="60"/>
+    <w:lsdException w:name="Light List Accent 6" w:uiPriority="61"/>
+    <w:lsdException w:name="Light Grid Accent 6" w:uiPriority="62"/>
+    <w:lsdException w:name="Medium Shading 1 Accent 6" w:uiPriority="63"/>
+    <w:lsdException w:name="Medium Shading 2 Accent 6" w:uiPriority="64"/>
+    <w:lsdException w:name="Medium List 1 Accent 6" w:uiPriority="65"/>
+    <w:lsdException w:name="Medium List 2 Accent 6" w:uiPriority="66"/>
+    <w:lsdException w:name="Medium Grid 1 Accent 6" w:uiPriority="67"/>
+    <w:lsdException w:name="Medium Grid 2 Accent 6" w:uiPriority="68"/>
+    <w:lsdException w:name="Medium Grid 3 Accent 6" w:uiPriority="69"/>
+    <w:lsdException w:name="Dark List Accent 6" w:uiPriority="70"/>
+    <w:lsdException w:name="Colorful Shading Accent 6" w:uiPriority="71"/>
+    <w:lsdException w:name="Colorful List Accent 6" w:uiPriority="72"/>
+    <w:lsdException w:name="Colorful Grid Accent 6" w:uiPriority="73"/>
+    <w:lsdException w:name="Subtle Emphasis" w:uiPriority="19" w:qFormat="1"/>
+    <w:lsdException w:name="Intense Emphasis" w:uiPriority="21" w:qFormat="1"/>
+    <w:lsdException w:name="Subtle Reference" w:uiPriority="31" w:qFormat="1"/>
+    <w:lsdException w:name="Intense Reference" w:uiPriority="32" w:qFormat="1"/>
+    <w:lsdException w:name="Book Title" w:uiPriority="33" w:qFormat="1"/>
+    <w:lsdException w:name="Bibliography" w:semiHidden="1" w:uiPriority="37" w:unhideWhenUsed="1"/>
+    <w:lsdException w:name="TOC Heading" w:semiHidden="1" w:uiPriority="39" w:unhideWhenUsed="1" w:qFormat="1"/>
+    <w:lsdException w:name="Plain Table 1" w:uiPriority="41"/>
+    <w:lsdException w:name="Plain Table 2" w:uiPriority="42"/>
+    <w:lsdException w:name="Plain Table 3" w:uiPriority="43"/>
+    <w:lsdException w:name="Plain Table 4" w:uiPriority="44"/>
+    <w:lsdException w:name="Plain Table 5" w:uiPriority="45"/>
+    <w:lsdException w:name="Grid Table Light" w:uiPriority="40"/>
+    <w:lsdException w:name="Grid Table 1 Light" w:uiPriority="46"/>
+    <w:lsdException w:name="Grid Table 2" w:uiPriority="47"/>
+    <w:lsdException w:name="Grid Table 3" w:uiPriority="48"/>
+    <w:lsdException w:name="Grid Table 4" w:uiPriority="49"/>
+    <w:lsdException w:name="Grid Table 5 Dark" w:uiPriority="50"/>
+    <w:lsdException w:name="Grid Table 6 Colorful" w:uiPriority="51"/>
+    <w:lsdException w:name="Grid Table 7 Colorful" w:uiPriority="52"/>
+    <w:lsdException w:name="Grid Table 1 Light Accent 1" w:uiPriority="46"/>
+    <w:lsdException w:name="Grid Table 2 Accent 1" w:uiPriority="47"/>
+    <w:lsdException w:name="Grid Table 3 Accent 1" w:uiPriority="48"/>
+    <w:lsdException w:name="Grid Table 4 Accent 1" w:uiPriority="49"/>
+    <w:lsdException w:name="Grid Table 5 Dark Accent 1" w:uiPriority="50"/>
+    <w:lsdException w:name="Grid Table 6 Colorful Accent 1" w:uiPriority="51"/>
+    <w:lsdException w:name="Grid Table 7 Colorful Accent 1" w:uiPriority="52"/>
+    <w:lsdException w:name="Grid Table 1 Light Accent 2" w:uiPriority="46"/>
+    <w:lsdException w:name="Grid Table 2 Accent 2" w:uiPriority="47"/>
+    <w:lsdException w:name="Grid Table 3 Accent 2" w:uiPriority="48"/>
+    <w:lsdException w:name="Grid Table 4 Accent 2" w:uiPriority="49"/>
+    <w:lsdException w:name="Grid Table 5 Dark Accent 2" w:uiPriority="50"/>
+    <w:lsdException w:name="Grid Table 6 Colorful Accent 2" w:uiPriority="51"/>
+    <w:lsdException w:name="Grid Table 7 Colorful Accent 2" w:uiPriority="52"/>
+    <w:lsdException w:name="Grid Table 1 Light Accent 3" w:uiPriority="46"/>
+    <w:lsdException w:name="Grid Table 2 Accent 3" w:uiPriority="47"/>
+    <w:lsdException w:name="Grid Table 3 Accent 3" w:uiPriority="48"/>
+    <w:lsdException w:name="Grid Table 4 Accent 3" w:uiPriority="49"/>
+    <w:lsdException w:name="Grid Table 5 Dark Accent 3" w:uiPriority="50"/>
+    <w:lsdException w:name="Grid Table 6 Colorful Accent 3" w:uiPriority="51"/>
+    <w:lsdException w:name="Grid Table 7 Colorful Accent 3" w:uiPriority="52"/>
+    <w:lsdException w:name="Grid Table 1 Light Accent 4" w:uiPriority="46"/>
+    <w:lsdException w:name="Grid Table 2 Accent 4" w:uiPriority="47"/>
+    <w:lsdException w:name="Grid Table 3 Accent 4" w:uiPriority="48"/>
+    <w:lsdException w:name="Grid Table 4 Accent 4" w:uiPriority="49"/>
+    <w:lsdException w:name="Grid Table 5 Dark Accent 4" w:uiPriority="50"/>
+    <w:lsdException w:name="Grid Table 6 Colorful Accent 4" w:uiPriority="51"/>
+    <w:lsdException w:name="Grid Table 7 Colorful Accent 4" w:uiPriority="52"/>
+    <w:lsdException w:name="Grid Table 1 Light Accent 5" w:uiPriority="46"/>
+    <w:lsdException w:name="Grid Table 2 Accent 5" w:uiPriority="47"/>
+    <w:lsdException w:name="Grid Table 3 Accent 5" w:uiPriority="48"/>
+    <w:lsdException w:name="Grid Table 4 Accent 5" w:uiPriority="49"/>
+    <w:lsdException w:name="Grid Table 5 Dark Accent 5" w:uiPriority="50"/>
+    <w:lsdException w:name="Grid Table 6 Colorful Accent 5" w:uiPriority="51"/>
+    <w:lsdException w:name="Grid Table 7 Colorful Accent 5" w:uiPriority="52"/>
+    <w:lsdException w:name="Grid Table 1 Light Accent 6" w:uiPriority="46"/>
+    <w:lsdException w:name="Grid Table 2 Accent 6" w:uiPriority="47"/>
+    <w:lsdException w:name="Grid Table 3 Accent 6" w:uiPriority="48"/>
+    <w:lsdException w:name="Grid Table 4 Accent 6" w:uiPriority="49"/>
+    <w:lsdException w:name="Grid Table 5 Dark Accent 6" w:uiPriority="50"/>
+    <w:lsdException w:name="Grid Table 6 Colorful Accent 6" w:uiPriority="51"/>
+    <w:lsdException w:name="Grid Table 7 Colorful Accent 6" w:uiPriority="52"/>
+    <w:lsdException w:name="List Table 1 Light" w:uiPriority="46"/>
+    <w:lsdException w:name="List Table 2" w:uiPriority="47"/>
+    <w:lsdException w:name="List Table 3" w:uiPriority="48"/>
+    <w:lsdException w:name="List Table 4" w:uiPriority="49"/>
+    <w:lsdException w:name="List Table 5 Dark" w:uiPriority="50"/>
+    <w:lsdException w:name="List Table 6 Colorful" w:uiPriority="51"/>
+    <w:lsdException w:name="List Table 7 Colorful" w:uiPriority="52"/>
+    <w:lsdException w:name="List Table 1 Light Accent 1" w:uiPriority="46"/>
+    <w:lsdException w:name="List Table 2 Accent 1" w:uiPriority="47"/>
+    <w:lsdException w:name="List Table 3 Accent 1" w:uiPriority="48"/>
+    <w:lsdException w:name="List Table 4 Accent 1" w:uiPriority="49"/>
+    <w:lsdException w:name="List Table 5 Dark Accent 1" w:uiPriority="50"/>
+    <w:lsdException w:name="List Table 6 Colorful Accent 1" w:uiPriority="51"/>
+    <w:lsdException w:name="List Table 7 Colorful Accent 1" w:uiPriority="52"/>
+    <w:lsdException w:name="List Table 1 Light Accent 2" w:uiPriority="46"/>
+    <w:lsdException w:name="List Table 2 Accent 2" w:uiPriority="47"/>
+    <w:lsdException w:name="List Table 3 Accent 2" w:uiPriority="48"/>
+    <w:lsdException w:name="List Table 4 Accent 2" w:uiPriority="49"/>
+    <w:lsdException w:name="List Table 5 Dark Accent 2" w:uiPriority="50"/>
+    <w:lsdException w:name="List Table 6 Colorful Accent 2" w:uiPriority="51"/>
+    <w:lsdException w:name="List Table 7 Colorful Accent 2" w:uiPriority="52"/>
+    <w:lsdException w:name="List Table 1 Light Accent 3" w:uiPriority="46"/>
+    <w:lsdException w:name="List Table 2 Accent 3" w:uiPriority="47"/>
+    <w:lsdException w:name="List Table 3 Accent 3" w:uiPriority="48"/>
+    <w:lsdException w:name="List Table 4 Accent 3" w:uiPriority="49"/>
+    <w:lsdException w:name="List Table 5 Dark Accent 3" w:uiPriority="50"/>
+    <w:lsdException w:name="List Table 6 Colorful Accent 3" w:uiPriority="51"/>
+    <w:lsdException w:name="List Table 7 Colorful Accent 3" w:uiPriority="52"/>
+    <w:lsdException w:name="List Table 1 Light Accent 4" w:uiPriority="46"/>
+    <w:lsdException w:name="List Table 2 Accent 4" w:uiPriority="47"/>
+    <w:lsdException w:name="List Table 3 Accent 4" w:uiPriority="48"/>
+    <w:lsdException w:name="List Table 4 Accent 4" w:uiPriority="49"/>
+    <w:lsdException w:name="List Table 5 Dark Accent 4" w:uiPriority="50"/>
+    <w:lsdException w:name="List Table 6 Colorful Accent 4" w:uiPriority="51"/>
+    <w:lsdException w:name="List Table 7 Colorful Accent 4" w:uiPriority="52"/>
+    <w:lsdException w:name="List Table 1 Light Accent 5" w:uiPriority="46"/>
+    <w:lsdException w:name="List Table 2 Accent 5" w:uiPriority="47"/>
+    <w:lsdException w:name="List Table 3 Accent 5" w:uiPriority="48"/>
+    <w:lsdException w:name="List Table 4 Accent 5" w:uiPriority="49"/>
+    <w:lsdException w:name="List Table 5 Dark Accent 5" w:uiPriority="50"/>
+    <w:lsdException w:name="List Table 6 Colorful Accent 5" w:uiPriority="51"/>
+    <w:lsdException w:name="List Table 7 Colorful Accent 5" w:uiPriority="52"/>
+    <w:lsdException w:name="List Table 1 Light Accent 6" w:uiPriority="46"/>
+    <w:lsdException w:name="List Table 2 Accent 6" w:uiPriority="47"/>
+    <w:lsdException w:name="List Table 3 Accent 6" w:uiPriority="48"/>
+    <w:lsdException w:name="List Table 4 Accent 6" w:uiPriority="49"/>
+    <w:lsdException w:name="List Table 5 Dark Accent 6" w:uiPriority="50"/>
+    <w:lsdException w:name="List Table 6 Colorful Accent 6" w:uiPriority="51"/>
+    <w:lsdException w:name="List Table 7 Colorful Accent 6" w:uiPriority="52"/>
+    <w:lsdException w:name="Mention" w:semiHidden="1" w:uiPriority="99" w:unhideWhenUsed="1"/>
   </w:latentStyles>
   <w:style w:type="paragraph" w:default="1" w:styleId="Normal">
     <w:name w:val="Normal"/>
@@ -55667,7 +55923,6 @@
     <w:uiPriority w:val="99"/>
     <w:semiHidden/>
     <w:unhideWhenUsed/>
-    <w:qFormat/>
     <w:tblPr>
       <w:tblInd w:w="0" w:type="dxa"/>
       <w:tblCellMar>
@@ -56489,7 +56744,7 @@
 </file>
 
 <file path=customXml/itemProps2.xml><?xml version="1.0" encoding="utf-8"?>
-<ds:datastoreItem xmlns:ds="http://schemas.openxmlformats.org/officeDocument/2006/customXml" ds:itemID="{A128F1B7-A9B3-4A9B-A00D-4857BE08CBC0}">
+<ds:datastoreItem xmlns:ds="http://schemas.openxmlformats.org/officeDocument/2006/customXml" ds:itemID="{EBBCD790-37D8-6A44-82F3-5838DD31D500}">
   <ds:schemaRefs>
     <ds:schemaRef ds:uri="http://schemas.openxmlformats.org/officeDocument/2006/bibliography"/>
   </ds:schemaRefs>

</xml_diff>